<commit_message>
implementacija i report izvestaj
</commit_message>
<xml_diff>
--- a/report/SAMPLE_REPORT_sr.docx
+++ b/report/SAMPLE_REPORT_sr.docx
@@ -1,6 +1,6 @@
 
 <file path=word/document.xml><?xml version="1.0" encoding="utf-8"?>
-<w:document xmlns:wpc="http://schemas.microsoft.com/office/word/2010/wordprocessingCanvas" xmlns:cx="http://schemas.microsoft.com/office/drawing/2014/chartex" xmlns:cx1="http://schemas.microsoft.com/office/drawing/2015/9/8/chartex" xmlns:cx2="http://schemas.microsoft.com/office/drawing/2015/10/21/chartex" xmlns:cx3="http://schemas.microsoft.com/office/drawing/2016/5/9/chartex" xmlns:cx4="http://schemas.microsoft.com/office/drawing/2016/5/10/chartex" xmlns:cx5="http://schemas.microsoft.com/office/drawing/2016/5/11/chartex" xmlns:cx6="http://schemas.microsoft.com/office/drawing/2016/5/12/chartex" xmlns:cx7="http://schemas.microsoft.com/office/drawing/2016/5/13/chartex" xmlns:cx8="http://schemas.microsoft.com/office/drawing/2016/5/14/chartex" xmlns:mc="http://schemas.openxmlformats.org/markup-compatibility/2006" xmlns:aink="http://schemas.microsoft.com/office/drawing/2016/ink" xmlns:am3d="http://schemas.microsoft.com/office/drawing/2017/model3d" xmlns:o="urn:schemas-microsoft-com:office:office" xmlns:oel="http://schemas.microsoft.com/office/2019/extlst" xmlns:r="http://schemas.openxmlformats.org/officeDocument/2006/relationships" xmlns:m="http://schemas.openxmlformats.org/officeDocument/2006/math" xmlns:v="urn:schemas-microsoft-com:vml" xmlns:wp14="http://schemas.microsoft.com/office/word/2010/wordprocessingDrawing" xmlns:wp="http://schemas.openxmlformats.org/drawingml/2006/wordprocessingDrawing" xmlns:w10="urn:schemas-microsoft-com:office:word" xmlns:w="http://schemas.openxmlformats.org/wordprocessingml/2006/main" xmlns:w14="http://schemas.microsoft.com/office/word/2010/wordml" xmlns:w15="http://schemas.microsoft.com/office/word/2012/wordml" xmlns:w16cex="http://schemas.microsoft.com/office/word/2018/wordml/cex" xmlns:w16cid="http://schemas.microsoft.com/office/word/2016/wordml/cid" xmlns:w16="http://schemas.microsoft.com/office/word/2018/wordml" xmlns:w16sdtdh="http://schemas.microsoft.com/office/word/2020/wordml/sdtdatahash" xmlns:w16se="http://schemas.microsoft.com/office/word/2015/wordml/symex" xmlns:wpg="http://schemas.microsoft.com/office/word/2010/wordprocessingGroup" xmlns:wpi="http://schemas.microsoft.com/office/word/2010/wordprocessingInk" xmlns:wne="http://schemas.microsoft.com/office/word/2006/wordml" xmlns:wps="http://schemas.microsoft.com/office/word/2010/wordprocessingShape" mc:Ignorable="w14 w15 w16se w16cid w16 w16cex w16sdtdh wp14">
+<w:document xmlns:wpc="http://schemas.microsoft.com/office/word/2010/wordprocessingCanvas" xmlns:cx="http://schemas.microsoft.com/office/drawing/2014/chartex" xmlns:cx1="http://schemas.microsoft.com/office/drawing/2015/9/8/chartex" xmlns:cx2="http://schemas.microsoft.com/office/drawing/2015/10/21/chartex" xmlns:cx3="http://schemas.microsoft.com/office/drawing/2016/5/9/chartex" xmlns:cx4="http://schemas.microsoft.com/office/drawing/2016/5/10/chartex" xmlns:cx5="http://schemas.microsoft.com/office/drawing/2016/5/11/chartex" xmlns:cx6="http://schemas.microsoft.com/office/drawing/2016/5/12/chartex" xmlns:cx7="http://schemas.microsoft.com/office/drawing/2016/5/13/chartex" xmlns:cx8="http://schemas.microsoft.com/office/drawing/2016/5/14/chartex" xmlns:mc="http://schemas.openxmlformats.org/markup-compatibility/2006" xmlns:aink="http://schemas.microsoft.com/office/drawing/2016/ink" xmlns:am3d="http://schemas.microsoft.com/office/drawing/2017/model3d" xmlns:o="urn:schemas-microsoft-com:office:office" xmlns:oel="http://schemas.microsoft.com/office/2019/extlst" xmlns:r="http://schemas.openxmlformats.org/officeDocument/2006/relationships" xmlns:m="http://schemas.openxmlformats.org/officeDocument/2006/math" xmlns:v="urn:schemas-microsoft-com:vml" xmlns:wp14="http://schemas.microsoft.com/office/word/2010/wordprocessingDrawing" xmlns:wp="http://schemas.openxmlformats.org/drawingml/2006/wordprocessingDrawing" xmlns:w10="urn:schemas-microsoft-com:office:word" xmlns:w="http://schemas.openxmlformats.org/wordprocessingml/2006/main" xmlns:w14="http://schemas.microsoft.com/office/word/2010/wordml" xmlns:w15="http://schemas.microsoft.com/office/word/2012/wordml" xmlns:w16cex="http://schemas.microsoft.com/office/word/2018/wordml/cex" xmlns:w16cid="http://schemas.microsoft.com/office/word/2016/wordml/cid" xmlns:w16="http://schemas.microsoft.com/office/word/2018/wordml" xmlns:w16du="http://schemas.microsoft.com/office/word/2023/wordml/word16du" xmlns:w16sdtdh="http://schemas.microsoft.com/office/word/2020/wordml/sdtdatahash" xmlns:w16sdtfl="http://schemas.microsoft.com/office/word/2024/wordml/sdtformatlock" xmlns:w16se="http://schemas.microsoft.com/office/word/2015/wordml/symex" xmlns:wpg="http://schemas.microsoft.com/office/word/2010/wordprocessingGroup" xmlns:wpi="http://schemas.microsoft.com/office/word/2010/wordprocessingInk" xmlns:wne="http://schemas.microsoft.com/office/word/2006/wordml" xmlns:wps="http://schemas.microsoft.com/office/word/2010/wordprocessingShape" mc:Ignorable="w14 w15 w16se w16cid w16 w16cex w16sdtdh w16sdtfl w16du wp14">
   <w:body>
     <w:sdt>
       <w:sdtPr>
@@ -10,6 +10,7 @@
           <w:docPartUnique/>
         </w:docPartObj>
       </w:sdtPr>
+      <w:sdtEndPr/>
       <w:sdtContent>
         <w:p/>
         <w:tbl>
@@ -44,6 +45,7 @@
                 <w:dataBinding w:prefixMappings="xmlns:ns0='http://schemas.openxmlformats.org/officeDocument/2006/extended-properties'" w:xpath="/ns0:Properties[1]/ns0:Company[1]" w:storeItemID="{6668398D-A668-4E3E-A5EB-62B293D839F1}"/>
                 <w:text/>
               </w:sdtPr>
+              <w:sdtEndPr/>
               <w:sdtContent>
                 <w:tc>
                   <w:tcPr>
@@ -69,21 +71,12 @@
                       </w:rPr>
                       <w:t>Stru</w:t>
                     </w:r>
-                    <w:proofErr w:type="spellStart"/>
                     <w:r>
                       <w:rPr>
                         <w:color w:val="0F4761" w:themeColor="accent1" w:themeShade="BF"/>
                         <w:lang w:val="sr-Latn-RS"/>
                       </w:rPr>
-                      <w:t>čni</w:t>
-                    </w:r>
-                    <w:proofErr w:type="spellEnd"/>
-                    <w:r>
-                      <w:rPr>
-                        <w:color w:val="0F4761" w:themeColor="accent1" w:themeShade="BF"/>
-                        <w:lang w:val="sr-Latn-RS"/>
-                      </w:rPr>
-                      <w:t xml:space="preserve"> kurs Razvoj bezbednog softvera</w:t>
+                      <w:t>čni kurs Razvoj bezbednog softvera</w:t>
                     </w:r>
                   </w:p>
                 </w:tc>
@@ -111,6 +104,7 @@
                   <w:dataBinding w:prefixMappings="xmlns:ns0='http://schemas.openxmlformats.org/package/2006/metadata/core-properties' xmlns:ns1='http://purl.org/dc/elements/1.1/'" w:xpath="/ns0:coreProperties[1]/ns1:title[1]" w:storeItemID="{6C3C8BC8-F283-45AE-878A-BAB7291924A1}"/>
                   <w:text/>
                 </w:sdtPr>
+                <w:sdtEndPr/>
                 <w:sdtContent>
                   <w:p>
                     <w:pPr>
@@ -123,7 +117,6 @@
                         <w:szCs w:val="88"/>
                       </w:rPr>
                     </w:pPr>
-                    <w:proofErr w:type="spellStart"/>
                     <w:r>
                       <w:rPr>
                         <w:rFonts w:asciiTheme="majorHAnsi" w:eastAsiaTheme="majorEastAsia" w:hAnsiTheme="majorHAnsi" w:cstheme="majorBidi"/>
@@ -133,7 +126,6 @@
                       </w:rPr>
                       <w:t>Izveštaj</w:t>
                     </w:r>
-                    <w:proofErr w:type="spellEnd"/>
                   </w:p>
                 </w:sdtContent>
               </w:sdt>
@@ -155,6 +147,7 @@
                 <w:dataBinding w:prefixMappings="xmlns:ns0='http://schemas.openxmlformats.org/package/2006/metadata/core-properties' xmlns:ns1='http://purl.org/dc/elements/1.1/'" w:xpath="/ns0:coreProperties[1]/ns1:subject[1]" w:storeItemID="{6C3C8BC8-F283-45AE-878A-BAB7291924A1}"/>
                 <w:text/>
               </w:sdtPr>
+              <w:sdtEndPr/>
               <w:sdtContent>
                 <w:tc>
                   <w:tcPr>
@@ -174,59 +167,13 @@
                         <w:sz w:val="24"/>
                       </w:rPr>
                     </w:pPr>
-                    <w:proofErr w:type="spellStart"/>
                     <w:r>
                       <w:rPr>
                         <w:color w:val="0F4761" w:themeColor="accent1" w:themeShade="BF"/>
                         <w:sz w:val="24"/>
                         <w:szCs w:val="24"/>
                       </w:rPr>
-                      <w:t>Pronađene</w:t>
-                    </w:r>
-                    <w:proofErr w:type="spellEnd"/>
-                    <w:r>
-                      <w:rPr>
-                        <w:color w:val="0F4761" w:themeColor="accent1" w:themeShade="BF"/>
-                        <w:sz w:val="24"/>
-                        <w:szCs w:val="24"/>
-                      </w:rPr>
-                      <w:t xml:space="preserve"> </w:t>
-                    </w:r>
-                    <w:proofErr w:type="spellStart"/>
-                    <w:r>
-                      <w:rPr>
-                        <w:color w:val="0F4761" w:themeColor="accent1" w:themeShade="BF"/>
-                        <w:sz w:val="24"/>
-                        <w:szCs w:val="24"/>
-                      </w:rPr>
-                      <w:t>ranjivosti</w:t>
-                    </w:r>
-                    <w:proofErr w:type="spellEnd"/>
-                    <w:r>
-                      <w:rPr>
-                        <w:color w:val="0F4761" w:themeColor="accent1" w:themeShade="BF"/>
-                        <w:sz w:val="24"/>
-                        <w:szCs w:val="24"/>
-                      </w:rPr>
-                      <w:t xml:space="preserve"> u </w:t>
-                    </w:r>
-                    <w:proofErr w:type="spellStart"/>
-                    <w:r>
-                      <w:rPr>
-                        <w:color w:val="0F4761" w:themeColor="accent1" w:themeShade="BF"/>
-                        <w:sz w:val="24"/>
-                        <w:szCs w:val="24"/>
-                      </w:rPr>
-                      <w:t>projektu</w:t>
-                    </w:r>
-                    <w:proofErr w:type="spellEnd"/>
-                    <w:r>
-                      <w:rPr>
-                        <w:color w:val="0F4761" w:themeColor="accent1" w:themeShade="BF"/>
-                        <w:sz w:val="24"/>
-                        <w:szCs w:val="24"/>
-                      </w:rPr>
-                      <w:t xml:space="preserve"> </w:t>
+                      <w:t xml:space="preserve">Pronađene ranjivosti u projektu </w:t>
                     </w:r>
                     <w:r>
                       <w:rPr>
@@ -236,7 +183,6 @@
                       </w:rPr>
                       <w:t>“</w:t>
                     </w:r>
-                    <w:proofErr w:type="spellStart"/>
                     <w:r>
                       <w:rPr>
                         <w:color w:val="0F4761" w:themeColor="accent1" w:themeShade="BF"/>
@@ -245,7 +191,6 @@
                       </w:rPr>
                       <w:t>RealBookStore</w:t>
                     </w:r>
-                    <w:proofErr w:type="spellEnd"/>
                     <w:r>
                       <w:rPr>
                         <w:color w:val="0F4761" w:themeColor="accent1" w:themeShade="BF"/>
@@ -280,42 +225,24 @@
                   <w:right w:w="115" w:type="dxa"/>
                 </w:tcMar>
               </w:tcPr>
-              <w:sdt>
-                <w:sdtPr>
+              <w:p>
+                <w:pPr>
+                  <w:pStyle w:val="NoSpacing"/>
                   <w:rPr>
                     <w:color w:val="156082" w:themeColor="accent1"/>
                     <w:sz w:val="28"/>
                     <w:szCs w:val="28"/>
                   </w:rPr>
-                  <w:alias w:val="Author"/>
-                  <w:id w:val="13406928"/>
-                  <w:placeholder>
-                    <w:docPart w:val="7D0E8ED9EB494087AD6155F1A8AC5730"/>
-                  </w:placeholder>
-                  <w:dataBinding w:prefixMappings="xmlns:ns0='http://schemas.openxmlformats.org/package/2006/metadata/core-properties' xmlns:ns1='http://purl.org/dc/elements/1.1/'" w:xpath="/ns0:coreProperties[1]/ns1:creator[1]" w:storeItemID="{6C3C8BC8-F283-45AE-878A-BAB7291924A1}"/>
-                  <w:text/>
-                </w:sdtPr>
-                <w:sdtContent>
-                  <w:p>
-                    <w:pPr>
-                      <w:pStyle w:val="NoSpacing"/>
-                      <w:rPr>
-                        <w:color w:val="156082" w:themeColor="accent1"/>
-                        <w:sz w:val="28"/>
-                        <w:szCs w:val="28"/>
-                      </w:rPr>
-                    </w:pPr>
-                    <w:r>
-                      <w:rPr>
-                        <w:color w:val="156082" w:themeColor="accent1"/>
-                        <w:sz w:val="28"/>
-                        <w:szCs w:val="28"/>
-                      </w:rPr>
-                      <w:t>Uroš Dragojević</w:t>
-                    </w:r>
-                  </w:p>
-                </w:sdtContent>
-              </w:sdt>
+                </w:pPr>
+                <w:r>
+                  <w:rPr>
+                    <w:color w:val="156082" w:themeColor="accent1"/>
+                    <w:sz w:val="28"/>
+                    <w:szCs w:val="28"/>
+                  </w:rPr>
+                  <w:t>Dragana Katic</w:t>
+                </w:r>
+              </w:p>
               <w:sdt>
                 <w:sdtPr>
                   <w:rPr>
@@ -330,13 +257,14 @@
                     <w:docPart w:val="C344886F86EE4724AFB7FF43927D3B3B"/>
                   </w:placeholder>
                   <w:dataBinding w:prefixMappings="xmlns:ns0='http://schemas.microsoft.com/office/2006/coverPageProps'" w:xpath="/ns0:CoverPageProperties[1]/ns0:PublishDate[1]" w:storeItemID="{55AF091B-3C7A-41E3-B477-F2FDAA23CFDA}"/>
-                  <w:date w:fullDate="2024-02-28T00:00:00Z">
+                  <w:date w:fullDate="2025-09-14T00:00:00Z">
                     <w:dateFormat w:val="M-d-yyyy"/>
                     <w:lid w:val="en-US"/>
                     <w:storeMappedDataAs w:val="dateTime"/>
                     <w:calendar w:val="gregorian"/>
                   </w:date>
                 </w:sdtPr>
+                <w:sdtEndPr/>
                 <w:sdtContent>
                   <w:p>
                     <w:pPr>
@@ -352,7 +280,7 @@
                         <w:sz w:val="28"/>
                         <w:szCs w:val="28"/>
                       </w:rPr>
-                      <w:t>28.2.2024</w:t>
+                      <w:t>9-14-2025</w:t>
                     </w:r>
                   </w:p>
                 </w:sdtContent>
@@ -379,21 +307,11 @@
         <w:pStyle w:val="Heading1"/>
       </w:pPr>
       <w:bookmarkStart w:id="0" w:name="_Toc160050508"/>
-      <w:proofErr w:type="spellStart"/>
       <w:r>
         <w:lastRenderedPageBreak/>
-        <w:t>Istorija</w:t>
-      </w:r>
-      <w:proofErr w:type="spellEnd"/>
-      <w:r>
-        <w:t xml:space="preserve"> </w:t>
-      </w:r>
-      <w:proofErr w:type="spellStart"/>
-      <w:r>
-        <w:t>izmena</w:t>
+        <w:t>Istorija izmena</w:t>
       </w:r>
       <w:bookmarkEnd w:id="0"/>
-      <w:proofErr w:type="spellEnd"/>
     </w:p>
     <w:tbl>
       <w:tblPr>
@@ -417,11 +335,9 @@
             <w:tcW w:w="2254" w:type="dxa"/>
           </w:tcPr>
           <w:p>
-            <w:proofErr w:type="spellStart"/>
             <w:r>
               <w:t>Verzija</w:t>
             </w:r>
-            <w:proofErr w:type="spellEnd"/>
           </w:p>
         </w:tc>
         <w:tc>
@@ -445,13 +361,8 @@
             <w:pPr>
               <w:cnfStyle w:val="100000000000" w:firstRow="1" w:lastRow="0" w:firstColumn="0" w:lastColumn="0" w:oddVBand="0" w:evenVBand="0" w:oddHBand="0" w:evenHBand="0" w:firstRowFirstColumn="0" w:firstRowLastColumn="0" w:lastRowFirstColumn="0" w:lastRowLastColumn="0"/>
             </w:pPr>
-            <w:proofErr w:type="spellStart"/>
-            <w:r>
-              <w:t>Izmenio</w:t>
-            </w:r>
-            <w:proofErr w:type="spellEnd"/>
-            <w:r>
-              <w:t>/la</w:t>
+            <w:r>
+              <w:t>Izmenio/la</w:t>
             </w:r>
           </w:p>
         </w:tc>
@@ -463,11 +374,9 @@
             <w:pPr>
               <w:cnfStyle w:val="100000000000" w:firstRow="1" w:lastRow="0" w:firstColumn="0" w:lastColumn="0" w:oddVBand="0" w:evenVBand="0" w:oddHBand="0" w:evenHBand="0" w:firstRowFirstColumn="0" w:firstRowLastColumn="0" w:lastRowFirstColumn="0" w:lastRowLastColumn="0"/>
             </w:pPr>
-            <w:proofErr w:type="spellStart"/>
             <w:r>
               <w:t>Komentar</w:t>
             </w:r>
-            <w:proofErr w:type="spellEnd"/>
           </w:p>
         </w:tc>
       </w:tr>
@@ -495,7 +404,10 @@
               <w:cnfStyle w:val="000000100000" w:firstRow="0" w:lastRow="0" w:firstColumn="0" w:lastColumn="0" w:oddVBand="0" w:evenVBand="0" w:oddHBand="1" w:evenHBand="0" w:firstRowFirstColumn="0" w:firstRowLastColumn="0" w:lastRowFirstColumn="0" w:lastRowLastColumn="0"/>
             </w:pPr>
             <w:r>
-              <w:t>28.2.2024.</w:t>
+              <w:t>14.09.2025</w:t>
+            </w:r>
+            <w:r>
+              <w:t>.</w:t>
             </w:r>
           </w:p>
         </w:tc>
@@ -508,7 +420,7 @@
               <w:cnfStyle w:val="000000100000" w:firstRow="0" w:lastRow="0" w:firstColumn="0" w:lastColumn="0" w:oddVBand="0" w:evenVBand="0" w:oddHBand="1" w:evenHBand="0" w:firstRowFirstColumn="0" w:firstRowLastColumn="0" w:lastRowFirstColumn="0" w:lastRowLastColumn="0"/>
             </w:pPr>
             <w:r>
-              <w:t>Uroš Dragojević</w:t>
+              <w:t>Dragana Katic</w:t>
             </w:r>
           </w:p>
         </w:tc>
@@ -519,20 +431,22 @@
           <w:p>
             <w:pPr>
               <w:cnfStyle w:val="000000100000" w:firstRow="0" w:lastRow="0" w:firstColumn="0" w:lastColumn="0" w:oddVBand="0" w:evenVBand="0" w:oddHBand="1" w:evenHBand="0" w:firstRowFirstColumn="0" w:firstRowLastColumn="0" w:lastRowFirstColumn="0" w:lastRowLastColumn="0"/>
+              <w:rPr>
+                <w:b/>
+                <w:bCs/>
+                <w:sz w:val="22"/>
+                <w:szCs w:val="22"/>
+              </w:rPr>
             </w:pPr>
-            <w:proofErr w:type="spellStart"/>
-            <w:r>
-              <w:t>Kreiran</w:t>
-            </w:r>
-            <w:proofErr w:type="spellEnd"/>
-            <w:r>
-              <w:t xml:space="preserve"> </w:t>
-            </w:r>
-            <w:proofErr w:type="spellStart"/>
-            <w:r>
-              <w:t>izveštaj</w:t>
-            </w:r>
-            <w:proofErr w:type="spellEnd"/>
+            <w:r>
+              <w:rPr>
+                <w:b/>
+                <w:bCs/>
+                <w:sz w:val="22"/>
+                <w:szCs w:val="22"/>
+              </w:rPr>
+              <w:t xml:space="preserve">SQL injection </w:t>
+            </w:r>
           </w:p>
         </w:tc>
       </w:tr>
@@ -542,16 +456,10 @@
             <w:cnfStyle w:val="001000000000" w:firstRow="0" w:lastRow="0" w:firstColumn="1" w:lastColumn="0" w:oddVBand="0" w:evenVBand="0" w:oddHBand="0" w:evenHBand="0" w:firstRowFirstColumn="0" w:firstRowLastColumn="0" w:lastRowFirstColumn="0" w:lastRowLastColumn="0"/>
             <w:tcW w:w="2254" w:type="dxa"/>
           </w:tcPr>
-          <w:p/>
-        </w:tc>
-        <w:tc>
-          <w:tcPr>
-            <w:tcW w:w="2254" w:type="dxa"/>
-          </w:tcPr>
           <w:p>
-            <w:pPr>
-              <w:cnfStyle w:val="000000000000" w:firstRow="0" w:lastRow="0" w:firstColumn="0" w:lastColumn="0" w:oddVBand="0" w:evenVBand="0" w:oddHBand="0" w:evenHBand="0" w:firstRowFirstColumn="0" w:firstRowLastColumn="0" w:lastRowFirstColumn="0" w:lastRowLastColumn="0"/>
-            </w:pPr>
+            <w:r>
+              <w:t>2.0.</w:t>
+            </w:r>
           </w:p>
         </w:tc>
         <w:tc>
@@ -562,6 +470,9 @@
             <w:pPr>
               <w:cnfStyle w:val="000000000000" w:firstRow="0" w:lastRow="0" w:firstColumn="0" w:lastColumn="0" w:oddVBand="0" w:evenVBand="0" w:oddHBand="0" w:evenHBand="0" w:firstRowFirstColumn="0" w:firstRowLastColumn="0" w:lastRowFirstColumn="0" w:lastRowLastColumn="0"/>
             </w:pPr>
+            <w:r>
+              <w:t>14.09.2025.</w:t>
+            </w:r>
           </w:p>
         </w:tc>
         <w:tc>
@@ -572,6 +483,34 @@
             <w:pPr>
               <w:cnfStyle w:val="000000000000" w:firstRow="0" w:lastRow="0" w:firstColumn="0" w:lastColumn="0" w:oddVBand="0" w:evenVBand="0" w:oddHBand="0" w:evenHBand="0" w:firstRowFirstColumn="0" w:firstRowLastColumn="0" w:lastRowFirstColumn="0" w:lastRowLastColumn="0"/>
             </w:pPr>
+            <w:r>
+              <w:t>Dragana Katic</w:t>
+            </w:r>
+          </w:p>
+        </w:tc>
+        <w:tc>
+          <w:tcPr>
+            <w:tcW w:w="2254" w:type="dxa"/>
+          </w:tcPr>
+          <w:p>
+            <w:pPr>
+              <w:cnfStyle w:val="000000000000" w:firstRow="0" w:lastRow="0" w:firstColumn="0" w:lastColumn="0" w:oddVBand="0" w:evenVBand="0" w:oddHBand="0" w:evenHBand="0" w:firstRowFirstColumn="0" w:firstRowLastColumn="0" w:lastRowFirstColumn="0" w:lastRowLastColumn="0"/>
+              <w:rPr>
+                <w:b/>
+                <w:bCs/>
+                <w:sz w:val="22"/>
+                <w:szCs w:val="22"/>
+              </w:rPr>
+            </w:pPr>
+            <w:r>
+              <w:rPr>
+                <w:b/>
+                <w:bCs/>
+                <w:sz w:val="22"/>
+                <w:szCs w:val="22"/>
+              </w:rPr>
+              <w:t>Cross-site scripting</w:t>
+            </w:r>
           </w:p>
         </w:tc>
       </w:tr>
@@ -594,6 +533,9 @@
             <w:pPr>
               <w:cnfStyle w:val="000000100000" w:firstRow="0" w:lastRow="0" w:firstColumn="0" w:lastColumn="0" w:oddVBand="0" w:evenVBand="0" w:oddHBand="1" w:evenHBand="0" w:firstRowFirstColumn="0" w:firstRowLastColumn="0" w:lastRowFirstColumn="0" w:lastRowLastColumn="0"/>
             </w:pPr>
+            <w:r>
+              <w:t>14.09.2025.</w:t>
+            </w:r>
           </w:p>
         </w:tc>
         <w:tc>
@@ -789,6 +731,15 @@
     </w:p>
     <w:sdt>
       <w:sdtPr>
+        <w:rPr>
+          <w:rFonts w:asciiTheme="minorHAnsi" w:eastAsiaTheme="minorEastAsia" w:hAnsiTheme="minorHAnsi" w:cstheme="minorBidi"/>
+          <w:color w:val="auto"/>
+          <w:kern w:val="2"/>
+          <w:sz w:val="24"/>
+          <w:szCs w:val="24"/>
+          <w:lang w:eastAsia="ja-JP"/>
+          <w14:ligatures w14:val="standardContextual"/>
+        </w:rPr>
         <w:id w:val="-2001273931"/>
         <w:docPartObj>
           <w:docPartGallery w:val="Table of Contents"/>
@@ -797,16 +748,9 @@
       </w:sdtPr>
       <w:sdtEndPr>
         <w:rPr>
-          <w:rFonts w:asciiTheme="minorHAnsi" w:eastAsiaTheme="minorEastAsia" w:hAnsiTheme="minorHAnsi" w:cstheme="minorBidi"/>
           <w:b/>
           <w:bCs/>
           <w:noProof/>
-          <w:color w:val="auto"/>
-          <w:kern w:val="2"/>
-          <w:sz w:val="24"/>
-          <w:szCs w:val="24"/>
-          <w:lang w:eastAsia="ja-JP"/>
-          <w14:ligatures w14:val="standardContextual"/>
         </w:rPr>
       </w:sdtEndPr>
       <w:sdtContent>
@@ -817,14 +761,12 @@
               <w:rStyle w:val="Heading1Char"/>
             </w:rPr>
           </w:pPr>
-          <w:proofErr w:type="spellStart"/>
           <w:r>
             <w:rPr>
               <w:rStyle w:val="Heading1Char"/>
             </w:rPr>
             <w:t>Sadržaj</w:t>
           </w:r>
-          <w:proofErr w:type="spellEnd"/>
         </w:p>
         <w:p>
           <w:pPr>
@@ -1755,78 +1697,15 @@
         <w:pStyle w:val="Heading1"/>
       </w:pPr>
       <w:bookmarkStart w:id="1" w:name="_Toc160050509"/>
-      <w:proofErr w:type="spellStart"/>
       <w:r>
         <w:lastRenderedPageBreak/>
         <w:t>Uvod</w:t>
       </w:r>
       <w:bookmarkEnd w:id="1"/>
-      <w:proofErr w:type="spellEnd"/>
-    </w:p>
-    <w:p>
-      <w:proofErr w:type="spellStart"/>
-      <w:r>
-        <w:t>Ovaj</w:t>
-      </w:r>
-      <w:proofErr w:type="spellEnd"/>
-      <w:r>
-        <w:t xml:space="preserve"> </w:t>
-      </w:r>
-      <w:proofErr w:type="spellStart"/>
-      <w:r>
-        <w:t>izveštaj</w:t>
-      </w:r>
-      <w:proofErr w:type="spellEnd"/>
-      <w:r>
-        <w:t xml:space="preserve"> se </w:t>
-      </w:r>
-      <w:proofErr w:type="spellStart"/>
-      <w:r>
-        <w:t>bavi</w:t>
-      </w:r>
-      <w:proofErr w:type="spellEnd"/>
-      <w:r>
-        <w:t xml:space="preserve"> </w:t>
-      </w:r>
-      <w:proofErr w:type="spellStart"/>
-      <w:r>
-        <w:t>ranjivostima</w:t>
-      </w:r>
-      <w:proofErr w:type="spellEnd"/>
-      <w:r>
-        <w:t xml:space="preserve"> </w:t>
-      </w:r>
-      <w:proofErr w:type="spellStart"/>
-      <w:r>
-        <w:t>pronađenim</w:t>
-      </w:r>
-      <w:proofErr w:type="spellEnd"/>
-      <w:r>
-        <w:t xml:space="preserve"> u dole </w:t>
-      </w:r>
-      <w:proofErr w:type="spellStart"/>
-      <w:r>
-        <w:t>opisanoj</w:t>
-      </w:r>
-      <w:proofErr w:type="spellEnd"/>
-      <w:r>
-        <w:t xml:space="preserve"> </w:t>
-      </w:r>
-      <w:proofErr w:type="spellStart"/>
-      <w:r>
-        <w:t>veb</w:t>
-      </w:r>
-      <w:proofErr w:type="spellEnd"/>
-      <w:r>
-        <w:t xml:space="preserve"> </w:t>
-      </w:r>
-      <w:proofErr w:type="spellStart"/>
-      <w:r>
-        <w:t>aplikaciji</w:t>
-      </w:r>
-      <w:proofErr w:type="spellEnd"/>
-      <w:r>
-        <w:t>.</w:t>
+    </w:p>
+    <w:p>
+      <w:r>
+        <w:t>Ovaj izveštaj se bavi ranjivostima pronađenim u dole opisanoj veb aplikaciji.</w:t>
       </w:r>
     </w:p>
     <w:p>
@@ -1837,146 +1716,25 @@
       <w:r>
         <w:t xml:space="preserve">O </w:t>
       </w:r>
-      <w:proofErr w:type="spellStart"/>
-      <w:r>
-        <w:t>veb</w:t>
-      </w:r>
-      <w:proofErr w:type="spellEnd"/>
-      <w:r>
-        <w:t xml:space="preserve"> </w:t>
-      </w:r>
-      <w:proofErr w:type="spellStart"/>
-      <w:r>
-        <w:t>aplikaciji</w:t>
+      <w:r>
+        <w:t>veb aplikaciji</w:t>
       </w:r>
       <w:bookmarkEnd w:id="2"/>
-      <w:proofErr w:type="spellEnd"/>
-    </w:p>
-    <w:p>
-      <w:proofErr w:type="spellStart"/>
-      <w:r>
-        <w:t>RealBookStore</w:t>
-      </w:r>
-      <w:proofErr w:type="spellEnd"/>
-      <w:r>
-        <w:t xml:space="preserve"> </w:t>
-      </w:r>
-      <w:r>
-        <w:t xml:space="preserve">je </w:t>
-      </w:r>
-      <w:proofErr w:type="spellStart"/>
-      <w:r>
-        <w:t>veb</w:t>
-      </w:r>
-      <w:proofErr w:type="spellEnd"/>
-      <w:r>
-        <w:t xml:space="preserve"> </w:t>
-      </w:r>
-      <w:proofErr w:type="spellStart"/>
-      <w:r>
-        <w:t>aplikacija</w:t>
-      </w:r>
-      <w:proofErr w:type="spellEnd"/>
-      <w:r>
-        <w:t xml:space="preserve"> </w:t>
-      </w:r>
-      <w:proofErr w:type="spellStart"/>
-      <w:r>
-        <w:t>koja</w:t>
-      </w:r>
-      <w:proofErr w:type="spellEnd"/>
-      <w:r>
-        <w:t xml:space="preserve"> </w:t>
-      </w:r>
-      <w:proofErr w:type="spellStart"/>
-      <w:r>
-        <w:t>pruža</w:t>
-      </w:r>
-      <w:proofErr w:type="spellEnd"/>
-      <w:r>
-        <w:t xml:space="preserve"> </w:t>
-      </w:r>
-      <w:proofErr w:type="spellStart"/>
-      <w:r>
-        <w:t>mogućnosti</w:t>
-      </w:r>
-      <w:proofErr w:type="spellEnd"/>
-      <w:r>
-        <w:t xml:space="preserve"> </w:t>
-      </w:r>
-      <w:proofErr w:type="spellStart"/>
-      <w:r>
-        <w:t>pretrage</w:t>
-      </w:r>
-      <w:proofErr w:type="spellEnd"/>
-      <w:r>
-        <w:t xml:space="preserve">, </w:t>
-      </w:r>
-      <w:proofErr w:type="spellStart"/>
-      <w:r>
-        <w:t>ocenjivanja</w:t>
-      </w:r>
-      <w:proofErr w:type="spellEnd"/>
-      <w:r>
-        <w:t xml:space="preserve"> </w:t>
-      </w:r>
-      <w:proofErr w:type="spellStart"/>
-      <w:r>
-        <w:t>i</w:t>
-      </w:r>
-      <w:proofErr w:type="spellEnd"/>
-      <w:r>
-        <w:t xml:space="preserve"> </w:t>
-      </w:r>
-      <w:proofErr w:type="spellStart"/>
-      <w:r>
-        <w:t>komentarisanja</w:t>
-      </w:r>
-      <w:proofErr w:type="spellEnd"/>
-      <w:r>
-        <w:t xml:space="preserve"> </w:t>
-      </w:r>
-      <w:proofErr w:type="spellStart"/>
-      <w:r>
-        <w:t>knjiga</w:t>
-      </w:r>
-      <w:proofErr w:type="spellEnd"/>
-      <w:r>
-        <w:t>.</w:t>
-      </w:r>
-    </w:p>
-    <w:p>
-      <w:proofErr w:type="spellStart"/>
-      <w:r>
-        <w:t>Aplikacija</w:t>
-      </w:r>
-      <w:proofErr w:type="spellEnd"/>
-      <w:r>
-        <w:t xml:space="preserve"> </w:t>
-      </w:r>
-      <w:proofErr w:type="spellStart"/>
-      <w:r>
-        <w:t>RealBookStore</w:t>
-      </w:r>
-      <w:proofErr w:type="spellEnd"/>
-      <w:r>
-        <w:t xml:space="preserve"> </w:t>
-      </w:r>
-      <w:proofErr w:type="spellStart"/>
-      <w:r>
-        <w:t>omogućava</w:t>
-      </w:r>
-      <w:proofErr w:type="spellEnd"/>
-      <w:r>
-        <w:t xml:space="preserve"> </w:t>
-      </w:r>
-      <w:proofErr w:type="spellStart"/>
-      <w:r>
-        <w:t>sledeće</w:t>
-      </w:r>
-      <w:proofErr w:type="spellEnd"/>
-      <w:r>
-        <w:t>:</w:t>
+    </w:p>
+    <w:p>
+      <w:r>
+        <w:t xml:space="preserve">RealBookStore </w:t>
+      </w:r>
+      <w:r>
+        <w:t xml:space="preserve">je veb aplikacija </w:t>
+      </w:r>
+      <w:r>
+        <w:t>koja pruža mogućnosti pretrage, ocenjivanja i komentarisanja knjiga.</w:t>
+      </w:r>
+    </w:p>
+    <w:p>
+      <w:r>
+        <w:t>Aplikacija RealBookStore omogućava sledeće:</w:t>
       </w:r>
     </w:p>
     <w:p>
@@ -1987,37 +1745,8 @@
           <w:numId w:val="1"/>
         </w:numPr>
       </w:pPr>
-      <w:proofErr w:type="spellStart"/>
-      <w:r>
-        <w:t>Pregled</w:t>
-      </w:r>
-      <w:proofErr w:type="spellEnd"/>
-      <w:r>
-        <w:t xml:space="preserve"> </w:t>
-      </w:r>
-      <w:proofErr w:type="spellStart"/>
-      <w:r>
-        <w:t>i</w:t>
-      </w:r>
-      <w:proofErr w:type="spellEnd"/>
-      <w:r>
-        <w:t xml:space="preserve"> </w:t>
-      </w:r>
-      <w:proofErr w:type="spellStart"/>
-      <w:r>
-        <w:t>pretragu</w:t>
-      </w:r>
-      <w:proofErr w:type="spellEnd"/>
-      <w:r>
-        <w:t xml:space="preserve"> </w:t>
-      </w:r>
-      <w:proofErr w:type="spellStart"/>
-      <w:r>
-        <w:t>knjiga</w:t>
-      </w:r>
-      <w:proofErr w:type="spellEnd"/>
-      <w:r>
-        <w:t>.</w:t>
+      <w:r>
+        <w:t>Pregled i pretragu knjiga.</w:t>
       </w:r>
     </w:p>
     <w:p>
@@ -2028,29 +1757,8 @@
           <w:numId w:val="1"/>
         </w:numPr>
       </w:pPr>
-      <w:proofErr w:type="spellStart"/>
-      <w:r>
-        <w:t>Dodavanje</w:t>
-      </w:r>
-      <w:proofErr w:type="spellEnd"/>
-      <w:r>
-        <w:t xml:space="preserve"> </w:t>
-      </w:r>
-      <w:proofErr w:type="spellStart"/>
-      <w:r>
-        <w:t>nove</w:t>
-      </w:r>
-      <w:proofErr w:type="spellEnd"/>
-      <w:r>
-        <w:t xml:space="preserve"> </w:t>
-      </w:r>
-      <w:proofErr w:type="spellStart"/>
-      <w:r>
-        <w:t>knjige</w:t>
-      </w:r>
-      <w:proofErr w:type="spellEnd"/>
-      <w:r>
-        <w:t>.</w:t>
+      <w:r>
+        <w:t>Dodavanje nove knjige.</w:t>
       </w:r>
     </w:p>
     <w:p>
@@ -2061,77 +1769,8 @@
           <w:numId w:val="1"/>
         </w:numPr>
       </w:pPr>
-      <w:proofErr w:type="spellStart"/>
-      <w:r>
-        <w:t>Detaljan</w:t>
-      </w:r>
-      <w:proofErr w:type="spellEnd"/>
-      <w:r>
-        <w:t xml:space="preserve"> </w:t>
-      </w:r>
-      <w:proofErr w:type="spellStart"/>
-      <w:r>
-        <w:t>pregleda</w:t>
-      </w:r>
-      <w:proofErr w:type="spellEnd"/>
-      <w:r>
-        <w:t xml:space="preserve"> </w:t>
-      </w:r>
-      <w:proofErr w:type="spellStart"/>
-      <w:r>
-        <w:t>knjige</w:t>
-      </w:r>
-      <w:proofErr w:type="spellEnd"/>
-      <w:r>
-        <w:t xml:space="preserve"> </w:t>
-      </w:r>
-      <w:proofErr w:type="spellStart"/>
-      <w:r>
-        <w:t>kao</w:t>
-      </w:r>
-      <w:proofErr w:type="spellEnd"/>
-      <w:r>
-        <w:t xml:space="preserve"> </w:t>
-      </w:r>
-      <w:proofErr w:type="spellStart"/>
-      <w:r>
-        <w:t>i</w:t>
-      </w:r>
-      <w:proofErr w:type="spellEnd"/>
-      <w:r>
-        <w:t xml:space="preserve"> </w:t>
-      </w:r>
-      <w:proofErr w:type="spellStart"/>
-      <w:r>
-        <w:t>komentarisanje</w:t>
-      </w:r>
-      <w:proofErr w:type="spellEnd"/>
-      <w:r>
-        <w:t xml:space="preserve"> </w:t>
-      </w:r>
-      <w:proofErr w:type="spellStart"/>
-      <w:r>
-        <w:t>i</w:t>
-      </w:r>
-      <w:proofErr w:type="spellEnd"/>
-      <w:r>
-        <w:t xml:space="preserve"> </w:t>
-      </w:r>
-      <w:proofErr w:type="spellStart"/>
-      <w:r>
-        <w:t>ocenjivanje</w:t>
-      </w:r>
-      <w:proofErr w:type="spellEnd"/>
-      <w:r>
-        <w:t xml:space="preserve"> </w:t>
-      </w:r>
-      <w:proofErr w:type="spellStart"/>
-      <w:r>
-        <w:t>knjige</w:t>
-      </w:r>
-      <w:proofErr w:type="spellEnd"/>
-      <w:r>
-        <w:t>.</w:t>
+      <w:r>
+        <w:t>Detaljan pregleda knjige kao i komentarisanje i ocenjivanje knjige.</w:t>
       </w:r>
     </w:p>
     <w:p>
@@ -2142,29 +1781,8 @@
           <w:numId w:val="1"/>
         </w:numPr>
       </w:pPr>
-      <w:proofErr w:type="spellStart"/>
-      <w:r>
-        <w:t>Pregled</w:t>
-      </w:r>
-      <w:proofErr w:type="spellEnd"/>
-      <w:r>
-        <w:t xml:space="preserve"> </w:t>
-      </w:r>
-      <w:proofErr w:type="spellStart"/>
-      <w:r>
-        <w:t>korisnika</w:t>
-      </w:r>
-      <w:proofErr w:type="spellEnd"/>
-      <w:r>
-        <w:t xml:space="preserve"> </w:t>
-      </w:r>
-      <w:proofErr w:type="spellStart"/>
-      <w:r>
-        <w:t>aplikacije</w:t>
-      </w:r>
-      <w:proofErr w:type="spellEnd"/>
-      <w:r>
-        <w:t>.</w:t>
+      <w:r>
+        <w:t>Pregled korisnika aplikacije.</w:t>
       </w:r>
     </w:p>
     <w:p>
@@ -2175,37 +1793,8 @@
           <w:numId w:val="1"/>
         </w:numPr>
       </w:pPr>
-      <w:proofErr w:type="spellStart"/>
-      <w:r>
-        <w:t>Detaljan</w:t>
-      </w:r>
-      <w:proofErr w:type="spellEnd"/>
-      <w:r>
-        <w:t xml:space="preserve"> </w:t>
-      </w:r>
-      <w:proofErr w:type="spellStart"/>
-      <w:r>
-        <w:t>pregled</w:t>
-      </w:r>
-      <w:proofErr w:type="spellEnd"/>
-      <w:r>
-        <w:t xml:space="preserve"> </w:t>
-      </w:r>
-      <w:proofErr w:type="spellStart"/>
-      <w:r>
-        <w:t>podataka</w:t>
-      </w:r>
-      <w:proofErr w:type="spellEnd"/>
-      <w:r>
-        <w:t xml:space="preserve"> </w:t>
-      </w:r>
-      <w:proofErr w:type="spellStart"/>
-      <w:r>
-        <w:t>korisnika</w:t>
-      </w:r>
-      <w:proofErr w:type="spellEnd"/>
-      <w:r>
-        <w:t>.</w:t>
+      <w:r>
+        <w:t>Detaljan pregled podataka korisnika.</w:t>
       </w:r>
     </w:p>
     <w:p>
@@ -2218,36 +1807,10 @@
         <w:pStyle w:val="Heading2"/>
       </w:pPr>
       <w:bookmarkStart w:id="3" w:name="_Toc160050511"/>
-      <w:proofErr w:type="spellStart"/>
-      <w:r>
-        <w:t>Kratak</w:t>
-      </w:r>
-      <w:proofErr w:type="spellEnd"/>
-      <w:r>
-        <w:t xml:space="preserve"> </w:t>
-      </w:r>
-      <w:proofErr w:type="spellStart"/>
-      <w:r>
-        <w:t>pregled</w:t>
-      </w:r>
-      <w:proofErr w:type="spellEnd"/>
-      <w:r>
-        <w:t xml:space="preserve"> </w:t>
-      </w:r>
-      <w:proofErr w:type="spellStart"/>
-      <w:r>
-        <w:t>rezultata</w:t>
-      </w:r>
-      <w:proofErr w:type="spellEnd"/>
-      <w:r>
-        <w:t xml:space="preserve"> </w:t>
-      </w:r>
-      <w:proofErr w:type="spellStart"/>
-      <w:r>
-        <w:t>testiranja</w:t>
+      <w:r>
+        <w:t>Kratak pregled rezultata testiranja</w:t>
       </w:r>
       <w:bookmarkEnd w:id="3"/>
-      <w:proofErr w:type="spellEnd"/>
     </w:p>
     <w:p>
       <w:pPr>
@@ -2256,181 +1819,12 @@
           <w:iCs/>
         </w:rPr>
       </w:pPr>
-      <w:proofErr w:type="spellStart"/>
       <w:r>
         <w:rPr>
           <w:i/>
           <w:iCs/>
         </w:rPr>
-        <w:t>Ovde</w:t>
-      </w:r>
-      <w:proofErr w:type="spellEnd"/>
-      <w:r>
-        <w:rPr>
-          <w:i/>
-          <w:iCs/>
-        </w:rPr>
-        <w:t xml:space="preserve"> </w:t>
-      </w:r>
-      <w:proofErr w:type="spellStart"/>
-      <w:r>
-        <w:rPr>
-          <w:i/>
-          <w:iCs/>
-        </w:rPr>
-        <w:t>idu</w:t>
-      </w:r>
-      <w:proofErr w:type="spellEnd"/>
-      <w:r>
-        <w:rPr>
-          <w:i/>
-          <w:iCs/>
-        </w:rPr>
-        <w:t xml:space="preserve"> </w:t>
-      </w:r>
-      <w:proofErr w:type="spellStart"/>
-      <w:r>
-        <w:rPr>
-          <w:i/>
-          <w:iCs/>
-        </w:rPr>
-        <w:t>kratko</w:t>
-      </w:r>
-      <w:proofErr w:type="spellEnd"/>
-      <w:r>
-        <w:rPr>
-          <w:i/>
-          <w:iCs/>
-        </w:rPr>
-        <w:t xml:space="preserve"> </w:t>
-      </w:r>
-      <w:proofErr w:type="spellStart"/>
-      <w:r>
-        <w:rPr>
-          <w:i/>
-          <w:iCs/>
-        </w:rPr>
-        <w:t>opisani</w:t>
-      </w:r>
-      <w:proofErr w:type="spellEnd"/>
-      <w:r>
-        <w:rPr>
-          <w:i/>
-          <w:iCs/>
-        </w:rPr>
-        <w:t xml:space="preserve"> </w:t>
-      </w:r>
-      <w:proofErr w:type="spellStart"/>
-      <w:r>
-        <w:rPr>
-          <w:i/>
-          <w:iCs/>
-        </w:rPr>
-        <w:t>rezultati</w:t>
-      </w:r>
-      <w:proofErr w:type="spellEnd"/>
-      <w:r>
-        <w:rPr>
-          <w:i/>
-          <w:iCs/>
-        </w:rPr>
-        <w:t xml:space="preserve"> </w:t>
-      </w:r>
-      <w:proofErr w:type="spellStart"/>
-      <w:r>
-        <w:rPr>
-          <w:i/>
-          <w:iCs/>
-        </w:rPr>
-        <w:t>testiranja</w:t>
-      </w:r>
-      <w:proofErr w:type="spellEnd"/>
-      <w:r>
-        <w:rPr>
-          <w:i/>
-          <w:iCs/>
-        </w:rPr>
-        <w:t xml:space="preserve">: </w:t>
-      </w:r>
-      <w:proofErr w:type="spellStart"/>
-      <w:r>
-        <w:rPr>
-          <w:i/>
-          <w:iCs/>
-        </w:rPr>
-        <w:t>pronađene</w:t>
-      </w:r>
-      <w:proofErr w:type="spellEnd"/>
-      <w:r>
-        <w:rPr>
-          <w:i/>
-          <w:iCs/>
-        </w:rPr>
-        <w:t xml:space="preserve"> </w:t>
-      </w:r>
-      <w:proofErr w:type="spellStart"/>
-      <w:r>
-        <w:rPr>
-          <w:i/>
-          <w:iCs/>
-        </w:rPr>
-        <w:t>ranjivosti</w:t>
-      </w:r>
-      <w:proofErr w:type="spellEnd"/>
-      <w:r>
-        <w:rPr>
-          <w:i/>
-          <w:iCs/>
-        </w:rPr>
-        <w:t xml:space="preserve"> </w:t>
-      </w:r>
-      <w:proofErr w:type="spellStart"/>
-      <w:r>
-        <w:rPr>
-          <w:i/>
-          <w:iCs/>
-        </w:rPr>
-        <w:t>i</w:t>
-      </w:r>
-      <w:proofErr w:type="spellEnd"/>
-      <w:r>
-        <w:rPr>
-          <w:i/>
-          <w:iCs/>
-        </w:rPr>
-        <w:t xml:space="preserve"> </w:t>
-      </w:r>
-      <w:proofErr w:type="spellStart"/>
-      <w:r>
-        <w:rPr>
-          <w:i/>
-          <w:iCs/>
-        </w:rPr>
-        <w:t>nivo</w:t>
-      </w:r>
-      <w:proofErr w:type="spellEnd"/>
-      <w:r>
-        <w:rPr>
-          <w:i/>
-          <w:iCs/>
-        </w:rPr>
-        <w:t xml:space="preserve"> </w:t>
-      </w:r>
-      <w:proofErr w:type="spellStart"/>
-      <w:r>
-        <w:rPr>
-          <w:i/>
-          <w:iCs/>
-        </w:rPr>
-        <w:t>opasnosti</w:t>
-      </w:r>
-      <w:proofErr w:type="spellEnd"/>
-      <w:r>
-        <w:rPr>
-          <w:i/>
-          <w:iCs/>
-        </w:rPr>
-        <w:t>.</w:t>
+        <w:t>Ovde idu kratko opisani rezultati testiranja: pronađene ranjivosti i nivo opasnosti.</w:t>
       </w:r>
     </w:p>
     <w:p>
@@ -2467,31 +1861,13 @@
                 <w:iCs/>
               </w:rPr>
             </w:pPr>
-            <w:proofErr w:type="spellStart"/>
             <w:r>
               <w:rPr>
                 <w:i/>
                 <w:iCs/>
               </w:rPr>
-              <w:t>Nivo</w:t>
-            </w:r>
-            <w:proofErr w:type="spellEnd"/>
-            <w:r>
-              <w:rPr>
-                <w:i/>
-                <w:iCs/>
-              </w:rPr>
-              <w:t xml:space="preserve"> </w:t>
-            </w:r>
-            <w:proofErr w:type="spellStart"/>
-            <w:r>
-              <w:rPr>
-                <w:i/>
-                <w:iCs/>
-              </w:rPr>
-              <w:t>opasnosti</w:t>
-            </w:r>
-            <w:proofErr w:type="spellEnd"/>
+              <w:t>Nivo opasnosti</w:t>
+            </w:r>
           </w:p>
         </w:tc>
         <w:tc>
@@ -2506,31 +1882,13 @@
                 <w:iCs/>
               </w:rPr>
             </w:pPr>
-            <w:proofErr w:type="spellStart"/>
             <w:r>
               <w:rPr>
                 <w:i/>
                 <w:iCs/>
               </w:rPr>
-              <w:t>Broj</w:t>
-            </w:r>
-            <w:proofErr w:type="spellEnd"/>
-            <w:r>
-              <w:rPr>
-                <w:i/>
-                <w:iCs/>
-              </w:rPr>
-              <w:t xml:space="preserve"> </w:t>
-            </w:r>
-            <w:proofErr w:type="spellStart"/>
-            <w:r>
-              <w:rPr>
-                <w:i/>
-                <w:iCs/>
-              </w:rPr>
-              <w:t>ranjivosti</w:t>
-            </w:r>
-            <w:proofErr w:type="spellEnd"/>
+              <w:t>Broj ranjivosti</w:t>
+            </w:r>
           </w:p>
         </w:tc>
       </w:tr>
@@ -2707,72 +2065,46 @@
       <w:bookmarkStart w:id="4" w:name="_Toc160050512"/>
       <w:r>
         <w:lastRenderedPageBreak/>
+        <w:t xml:space="preserve">2. </w:t>
+      </w:r>
+      <w:r>
         <w:t>SQL injectio</w:t>
       </w:r>
       <w:r>
         <w:t>n</w:t>
       </w:r>
       <w:bookmarkEnd w:id="4"/>
+      <w:r>
+        <w:t xml:space="preserve"> i Cross-site scripting</w:t>
+      </w:r>
+    </w:p>
+    <w:p>
+      <w:pPr>
+        <w:pStyle w:val="Heading1"/>
+      </w:pPr>
+      <w:r>
+        <w:t>2.</w:t>
+      </w:r>
+      <w:r>
+        <w:t>1.</w:t>
+      </w:r>
+      <w:r>
+        <w:t xml:space="preserve"> </w:t>
+      </w:r>
+      <w:r>
+        <w:t>SQL injectio</w:t>
+      </w:r>
+      <w:r>
+        <w:t>n</w:t>
+      </w:r>
     </w:p>
     <w:p>
       <w:pPr>
         <w:pStyle w:val="Heading2"/>
       </w:pPr>
       <w:bookmarkStart w:id="5" w:name="_Toc160050513"/>
-      <w:proofErr w:type="spellStart"/>
-      <w:r>
-        <w:t>Napad</w:t>
-      </w:r>
-      <w:proofErr w:type="spellEnd"/>
-      <w:r>
-        <w:t>:</w:t>
-      </w:r>
-      <w:r>
-        <w:t xml:space="preserve"> </w:t>
-      </w:r>
-      <w:proofErr w:type="spellStart"/>
-      <w:r>
-        <w:t>Ubacivanje</w:t>
-      </w:r>
-      <w:proofErr w:type="spellEnd"/>
-      <w:r>
-        <w:t xml:space="preserve"> </w:t>
-      </w:r>
-      <w:proofErr w:type="spellStart"/>
-      <w:r>
-        <w:t>novog</w:t>
-      </w:r>
-      <w:proofErr w:type="spellEnd"/>
-      <w:r>
-        <w:t xml:space="preserve"> </w:t>
-      </w:r>
-      <w:proofErr w:type="spellStart"/>
-      <w:r>
-        <w:t>usera</w:t>
-      </w:r>
-      <w:proofErr w:type="spellEnd"/>
-      <w:r>
-        <w:t xml:space="preserve"> u </w:t>
-      </w:r>
-      <w:proofErr w:type="spellStart"/>
-      <w:r>
-        <w:t>tabelu</w:t>
-      </w:r>
-      <w:proofErr w:type="spellEnd"/>
-      <w:r>
-        <w:t xml:space="preserve"> </w:t>
-      </w:r>
-      <w:r>
-        <w:t>“</w:t>
-      </w:r>
-      <w:r>
-        <w:t>persons</w:t>
-      </w:r>
-      <w:r>
-        <w:t>”</w:t>
-      </w:r>
-      <w:r>
-        <w:t xml:space="preserve"> (SQL injection)</w:t>
+      <w:r>
+        <w:t>Napad: Ubacivanje novog usera u tabelu “persons” (SQL injection)</w:t>
       </w:r>
       <w:bookmarkEnd w:id="5"/>
     </w:p>
@@ -2785,190 +2117,334 @@
         <w:t>Metod</w:t>
       </w:r>
       <w:r>
-        <w:t xml:space="preserve"> </w:t>
-      </w:r>
-      <w:proofErr w:type="spellStart"/>
-      <w:r>
-        <w:t>napada</w:t>
-      </w:r>
-      <w:proofErr w:type="spellEnd"/>
+        <w:t xml:space="preserve"> napada</w:t>
+      </w:r>
       <w:r>
         <w:t>:</w:t>
       </w:r>
       <w:bookmarkEnd w:id="6"/>
-    </w:p>
-    <w:p>
-      <w:r>
-        <w:t xml:space="preserve">Na </w:t>
-      </w:r>
-      <w:proofErr w:type="spellStart"/>
-      <w:r>
-        <w:t>stranici</w:t>
-      </w:r>
-      <w:proofErr w:type="spellEnd"/>
-      <w:r>
-        <w:t xml:space="preserve"> </w:t>
-      </w:r>
-      <w:r>
-        <w:t xml:space="preserve">Persons </w:t>
-      </w:r>
-      <w:proofErr w:type="spellStart"/>
-      <w:r>
-        <w:t>aplikacije</w:t>
-      </w:r>
-      <w:proofErr w:type="spellEnd"/>
-      <w:r>
-        <w:t xml:space="preserve">, </w:t>
-      </w:r>
-      <w:proofErr w:type="spellStart"/>
-      <w:r>
-        <w:t>uneti</w:t>
-      </w:r>
-      <w:proofErr w:type="spellEnd"/>
-      <w:r>
-        <w:t xml:space="preserve"> </w:t>
-      </w:r>
-      <w:proofErr w:type="spellStart"/>
-      <w:r>
-        <w:t>sledeći</w:t>
-      </w:r>
-      <w:proofErr w:type="spellEnd"/>
-      <w:r>
-        <w:t xml:space="preserve"> </w:t>
-      </w:r>
-      <w:proofErr w:type="spellStart"/>
-      <w:r>
-        <w:t>kod</w:t>
-      </w:r>
-      <w:proofErr w:type="spellEnd"/>
-      <w:r>
-        <w:t xml:space="preserve"> u input polje “First Name”:</w:t>
-      </w:r>
-    </w:p>
-    <w:p>
-      <w:r>
-        <w:tab/>
-        <w:t xml:space="preserve">// </w:t>
-      </w:r>
-      <w:proofErr w:type="spellStart"/>
-      <w:r>
-        <w:t>opasan</w:t>
-      </w:r>
-      <w:proofErr w:type="spellEnd"/>
-      <w:r>
-        <w:t xml:space="preserve"> </w:t>
-      </w:r>
-      <w:proofErr w:type="spellStart"/>
-      <w:r>
-        <w:t>kod</w:t>
-      </w:r>
-      <w:proofErr w:type="spellEnd"/>
     </w:p>
     <w:p>
       <w:pPr>
         <w:pStyle w:val="Heading2"/>
+        <w:rPr>
+          <w:rFonts w:asciiTheme="minorHAnsi" w:eastAsiaTheme="minorEastAsia" w:hAnsiTheme="minorHAnsi" w:cstheme="minorBidi"/>
+          <w:color w:val="auto"/>
+          <w:sz w:val="24"/>
+          <w:szCs w:val="24"/>
+        </w:rPr>
       </w:pPr>
-    </w:p>
+      <w:r>
+        <w:rPr>
+          <w:rFonts w:asciiTheme="minorHAnsi" w:eastAsiaTheme="minorEastAsia" w:hAnsiTheme="minorHAnsi" w:cstheme="minorBidi"/>
+          <w:color w:val="auto"/>
+          <w:sz w:val="24"/>
+          <w:szCs w:val="24"/>
+        </w:rPr>
+        <w:t xml:space="preserve">U polje za unos komentara </w:t>
+      </w:r>
+      <w:r>
+        <w:rPr>
+          <w:rFonts w:asciiTheme="minorHAnsi" w:eastAsiaTheme="minorEastAsia" w:hAnsiTheme="minorHAnsi" w:cstheme="minorBidi"/>
+          <w:color w:val="auto"/>
+          <w:sz w:val="24"/>
+          <w:szCs w:val="24"/>
+        </w:rPr>
+        <w:t xml:space="preserve">knjige </w:t>
+      </w:r>
+      <w:r>
+        <w:rPr>
+          <w:rFonts w:asciiTheme="minorHAnsi" w:eastAsiaTheme="minorEastAsia" w:hAnsiTheme="minorHAnsi" w:cstheme="minorBidi"/>
+          <w:color w:val="auto"/>
+          <w:sz w:val="24"/>
+          <w:szCs w:val="24"/>
+        </w:rPr>
+        <w:t>ubačen</w:t>
+      </w:r>
+      <w:r>
+        <w:rPr>
+          <w:rFonts w:asciiTheme="minorHAnsi" w:eastAsiaTheme="minorEastAsia" w:hAnsiTheme="minorHAnsi" w:cstheme="minorBidi"/>
+          <w:color w:val="auto"/>
+          <w:sz w:val="24"/>
+          <w:szCs w:val="24"/>
+        </w:rPr>
+        <w:t>o je sledece:</w:t>
+      </w:r>
+    </w:p>
+    <w:p>
+      <w:r>
+        <w:drawing>
+          <wp:inline distT="0" distB="0" distL="0" distR="0" wp14:anchorId="0ACE5BAA" wp14:editId="46E33969">
+            <wp:extent cx="5468293" cy="3212758"/>
+            <wp:effectExtent l="0" t="0" r="0" b="6985"/>
+            <wp:docPr id="277072439" name="Picture 4"/>
+            <wp:cNvGraphicFramePr>
+              <a:graphicFrameLocks xmlns:a="http://schemas.openxmlformats.org/drawingml/2006/main" noChangeAspect="1"/>
+            </wp:cNvGraphicFramePr>
+            <a:graphic xmlns:a="http://schemas.openxmlformats.org/drawingml/2006/main">
+              <a:graphicData uri="http://schemas.openxmlformats.org/drawingml/2006/picture">
+                <pic:pic xmlns:pic="http://schemas.openxmlformats.org/drawingml/2006/picture">
+                  <pic:nvPicPr>
+                    <pic:cNvPr id="0" name="Picture 13"/>
+                    <pic:cNvPicPr>
+                      <a:picLocks noChangeAspect="1" noChangeArrowheads="1"/>
+                    </pic:cNvPicPr>
+                  </pic:nvPicPr>
+                  <pic:blipFill>
+                    <a:blip r:embed="rId7" cstate="print">
+                      <a:extLst>
+                        <a:ext uri="{28A0092B-C50C-407E-A947-70E740481C1C}">
+                          <a14:useLocalDpi xmlns:a14="http://schemas.microsoft.com/office/drawing/2010/main" val="0"/>
+                        </a:ext>
+                      </a:extLst>
+                    </a:blip>
+                    <a:srcRect/>
+                    <a:stretch>
+                      <a:fillRect/>
+                    </a:stretch>
+                  </pic:blipFill>
+                  <pic:spPr bwMode="auto">
+                    <a:xfrm>
+                      <a:off x="0" y="0"/>
+                      <a:ext cx="5469832" cy="3213662"/>
+                    </a:xfrm>
+                    <a:prstGeom prst="rect">
+                      <a:avLst/>
+                    </a:prstGeom>
+                    <a:noFill/>
+                    <a:ln>
+                      <a:noFill/>
+                    </a:ln>
+                  </pic:spPr>
+                </pic:pic>
+              </a:graphicData>
+            </a:graphic>
+          </wp:inline>
+        </w:drawing>
+      </w:r>
+    </w:p>
+    <w:p>
+      <w:r>
+        <w:t xml:space="preserve">Na sledecoj slici vidimo da je napad uspeo i da se u listu usera dodao novi user: </w:t>
+      </w:r>
+      <w:r>
+        <w:drawing>
+          <wp:inline distT="0" distB="0" distL="0" distR="0" wp14:anchorId="466B5FAB" wp14:editId="2021AC7F">
+            <wp:extent cx="5214796" cy="3063823"/>
+            <wp:effectExtent l="0" t="0" r="5080" b="3810"/>
+            <wp:docPr id="956611765" name="Picture 6"/>
+            <wp:cNvGraphicFramePr>
+              <a:graphicFrameLocks xmlns:a="http://schemas.openxmlformats.org/drawingml/2006/main" noChangeAspect="1"/>
+            </wp:cNvGraphicFramePr>
+            <a:graphic xmlns:a="http://schemas.openxmlformats.org/drawingml/2006/main">
+              <a:graphicData uri="http://schemas.openxmlformats.org/drawingml/2006/picture">
+                <pic:pic xmlns:pic="http://schemas.openxmlformats.org/drawingml/2006/picture">
+                  <pic:nvPicPr>
+                    <pic:cNvPr id="0" name="Picture 20"/>
+                    <pic:cNvPicPr>
+                      <a:picLocks noChangeAspect="1" noChangeArrowheads="1"/>
+                    </pic:cNvPicPr>
+                  </pic:nvPicPr>
+                  <pic:blipFill>
+                    <a:blip r:embed="rId8" cstate="print">
+                      <a:extLst>
+                        <a:ext uri="{28A0092B-C50C-407E-A947-70E740481C1C}">
+                          <a14:useLocalDpi xmlns:a14="http://schemas.microsoft.com/office/drawing/2010/main" val="0"/>
+                        </a:ext>
+                      </a:extLst>
+                    </a:blip>
+                    <a:srcRect/>
+                    <a:stretch>
+                      <a:fillRect/>
+                    </a:stretch>
+                  </pic:blipFill>
+                  <pic:spPr bwMode="auto">
+                    <a:xfrm>
+                      <a:off x="0" y="0"/>
+                      <a:ext cx="5216657" cy="3064916"/>
+                    </a:xfrm>
+                    <a:prstGeom prst="rect">
+                      <a:avLst/>
+                    </a:prstGeom>
+                    <a:noFill/>
+                    <a:ln>
+                      <a:noFill/>
+                    </a:ln>
+                  </pic:spPr>
+                </pic:pic>
+              </a:graphicData>
+            </a:graphic>
+          </wp:inline>
+        </w:drawing>
+      </w:r>
+    </w:p>
+    <w:p/>
+    <w:p/>
     <w:p>
       <w:pPr>
         <w:pStyle w:val="Heading2"/>
       </w:pPr>
       <w:bookmarkStart w:id="7" w:name="_Toc160050515"/>
-      <w:proofErr w:type="spellStart"/>
-      <w:r>
-        <w:t>Predlog</w:t>
-      </w:r>
-      <w:proofErr w:type="spellEnd"/>
-      <w:r>
-        <w:t xml:space="preserve"> </w:t>
-      </w:r>
-      <w:proofErr w:type="spellStart"/>
-      <w:r>
-        <w:t>odbrane</w:t>
-      </w:r>
-      <w:proofErr w:type="spellEnd"/>
-      <w:r>
-        <w:t>:</w:t>
+      <w:r>
+        <w:t>Predlog odbrane:</w:t>
       </w:r>
       <w:bookmarkEnd w:id="7"/>
     </w:p>
     <w:p>
-      <w:proofErr w:type="spellStart"/>
-      <w:r>
-        <w:t>Implementirati</w:t>
-      </w:r>
-      <w:proofErr w:type="spellEnd"/>
-      <w:r>
-        <w:t xml:space="preserve"> </w:t>
-      </w:r>
-      <w:proofErr w:type="spellStart"/>
-      <w:r>
-        <w:t>čuvanje</w:t>
-      </w:r>
-      <w:proofErr w:type="spellEnd"/>
-      <w:r>
-        <w:t xml:space="preserve"> </w:t>
-      </w:r>
-      <w:proofErr w:type="spellStart"/>
-      <w:r>
-        <w:t>imena</w:t>
-      </w:r>
-      <w:proofErr w:type="spellEnd"/>
-      <w:r>
-        <w:t xml:space="preserve"> </w:t>
-      </w:r>
-      <w:proofErr w:type="spellStart"/>
-      <w:r>
-        <w:t>korisnika</w:t>
-      </w:r>
-      <w:proofErr w:type="spellEnd"/>
-      <w:r>
-        <w:t xml:space="preserve"> </w:t>
-      </w:r>
-      <w:proofErr w:type="spellStart"/>
-      <w:r>
-        <w:t>koristeći</w:t>
-      </w:r>
-      <w:proofErr w:type="spellEnd"/>
-      <w:r>
-        <w:t xml:space="preserve"> </w:t>
-      </w:r>
-      <w:proofErr w:type="spellStart"/>
-      <w:r>
-        <w:t>klasu</w:t>
-      </w:r>
-      <w:proofErr w:type="spellEnd"/>
-      <w:r>
-        <w:t xml:space="preserve"> </w:t>
-      </w:r>
-      <w:proofErr w:type="spellStart"/>
-      <w:r>
-        <w:t>SiguranKod</w:t>
-      </w:r>
-      <w:proofErr w:type="spellEnd"/>
-      <w:r>
-        <w:t xml:space="preserve">, </w:t>
-      </w:r>
-      <w:proofErr w:type="spellStart"/>
-      <w:r>
-        <w:t>umesto</w:t>
-      </w:r>
-      <w:proofErr w:type="spellEnd"/>
-      <w:r>
-        <w:t xml:space="preserve"> </w:t>
-      </w:r>
-      <w:proofErr w:type="spellStart"/>
-      <w:r>
-        <w:t>OpasniKod</w:t>
-      </w:r>
-      <w:proofErr w:type="spellEnd"/>
+      <w:r>
+        <w:t>Koristicemo PreparedStatement umesto Statement</w:t>
+      </w:r>
       <w:r>
         <w:t>.</w:t>
       </w:r>
     </w:p>
     <w:p>
       <w:r>
+        <w:t xml:space="preserve">Stari kod: </w:t>
+      </w:r>
+    </w:p>
+    <w:p>
+      <w:r>
+        <w:drawing>
+          <wp:inline distT="0" distB="0" distL="0" distR="0" wp14:anchorId="3379597E" wp14:editId="5E1DCC8E">
+            <wp:extent cx="5731510" cy="3097530"/>
+            <wp:effectExtent l="0" t="0" r="2540" b="7620"/>
+            <wp:docPr id="1564724480" name="Picture 1"/>
+            <wp:cNvGraphicFramePr>
+              <a:graphicFrameLocks xmlns:a="http://schemas.openxmlformats.org/drawingml/2006/main" noChangeAspect="1"/>
+            </wp:cNvGraphicFramePr>
+            <a:graphic xmlns:a="http://schemas.openxmlformats.org/drawingml/2006/main">
+              <a:graphicData uri="http://schemas.openxmlformats.org/drawingml/2006/picture">
+                <pic:pic xmlns:pic="http://schemas.openxmlformats.org/drawingml/2006/picture">
+                  <pic:nvPicPr>
+                    <pic:cNvPr id="1564724480" name=""/>
+                    <pic:cNvPicPr/>
+                  </pic:nvPicPr>
+                  <pic:blipFill>
+                    <a:blip r:embed="rId9"/>
+                    <a:stretch>
+                      <a:fillRect/>
+                    </a:stretch>
+                  </pic:blipFill>
+                  <pic:spPr>
+                    <a:xfrm>
+                      <a:off x="0" y="0"/>
+                      <a:ext cx="5731510" cy="3097530"/>
+                    </a:xfrm>
+                    <a:prstGeom prst="rect">
+                      <a:avLst/>
+                    </a:prstGeom>
+                  </pic:spPr>
+                </pic:pic>
+              </a:graphicData>
+            </a:graphic>
+          </wp:inline>
+        </w:drawing>
+      </w:r>
+    </w:p>
+    <w:p>
+      <w:r>
+        <w:t xml:space="preserve">Novi kod: </w:t>
+      </w:r>
+    </w:p>
+    <w:p>
+      <w:r>
+        <w:drawing>
+          <wp:inline distT="0" distB="0" distL="0" distR="0" wp14:anchorId="7DF47D88" wp14:editId="47E63E3F">
+            <wp:extent cx="5731510" cy="2643505"/>
+            <wp:effectExtent l="0" t="0" r="2540" b="4445"/>
+            <wp:docPr id="658398804" name="Picture 1"/>
+            <wp:cNvGraphicFramePr>
+              <a:graphicFrameLocks xmlns:a="http://schemas.openxmlformats.org/drawingml/2006/main" noChangeAspect="1"/>
+            </wp:cNvGraphicFramePr>
+            <a:graphic xmlns:a="http://schemas.openxmlformats.org/drawingml/2006/main">
+              <a:graphicData uri="http://schemas.openxmlformats.org/drawingml/2006/picture">
+                <pic:pic xmlns:pic="http://schemas.openxmlformats.org/drawingml/2006/picture">
+                  <pic:nvPicPr>
+                    <pic:cNvPr id="658398804" name=""/>
+                    <pic:cNvPicPr/>
+                  </pic:nvPicPr>
+                  <pic:blipFill>
+                    <a:blip r:embed="rId10"/>
+                    <a:stretch>
+                      <a:fillRect/>
+                    </a:stretch>
+                  </pic:blipFill>
+                  <pic:spPr>
+                    <a:xfrm>
+                      <a:off x="0" y="0"/>
+                      <a:ext cx="5731510" cy="2643505"/>
+                    </a:xfrm>
+                    <a:prstGeom prst="rect">
+                      <a:avLst/>
+                    </a:prstGeom>
+                  </pic:spPr>
+                </pic:pic>
+              </a:graphicData>
+            </a:graphic>
+          </wp:inline>
+        </w:drawing>
+      </w:r>
+    </w:p>
+    <w:p>
+      <w:r>
         <w:br w:type="page"/>
+      </w:r>
+      <w:r>
+        <w:lastRenderedPageBreak/>
+        <w:t>Sad napad nece uspeti I dodace se komentar kako smo I zeleli:</w:t>
+      </w:r>
+    </w:p>
+    <w:p>
+      <w:r>
+        <w:drawing>
+          <wp:inline distT="0" distB="0" distL="0" distR="0" wp14:anchorId="3F780A0C" wp14:editId="6558F0FB">
+            <wp:extent cx="5731510" cy="3367405"/>
+            <wp:effectExtent l="0" t="0" r="2540" b="4445"/>
+            <wp:docPr id="1852867892" name="Picture 8"/>
+            <wp:cNvGraphicFramePr>
+              <a:graphicFrameLocks xmlns:a="http://schemas.openxmlformats.org/drawingml/2006/main" noChangeAspect="1"/>
+            </wp:cNvGraphicFramePr>
+            <a:graphic xmlns:a="http://schemas.openxmlformats.org/drawingml/2006/main">
+              <a:graphicData uri="http://schemas.openxmlformats.org/drawingml/2006/picture">
+                <pic:pic xmlns:pic="http://schemas.openxmlformats.org/drawingml/2006/picture">
+                  <pic:nvPicPr>
+                    <pic:cNvPr id="0" name="Picture 27"/>
+                    <pic:cNvPicPr>
+                      <a:picLocks noChangeAspect="1" noChangeArrowheads="1"/>
+                    </pic:cNvPicPr>
+                  </pic:nvPicPr>
+                  <pic:blipFill>
+                    <a:blip r:embed="rId11" cstate="print">
+                      <a:extLst>
+                        <a:ext uri="{28A0092B-C50C-407E-A947-70E740481C1C}">
+                          <a14:useLocalDpi xmlns:a14="http://schemas.microsoft.com/office/drawing/2010/main" val="0"/>
+                        </a:ext>
+                      </a:extLst>
+                    </a:blip>
+                    <a:srcRect/>
+                    <a:stretch>
+                      <a:fillRect/>
+                    </a:stretch>
+                  </pic:blipFill>
+                  <pic:spPr bwMode="auto">
+                    <a:xfrm>
+                      <a:off x="0" y="0"/>
+                      <a:ext cx="5731510" cy="3367405"/>
+                    </a:xfrm>
+                    <a:prstGeom prst="rect">
+                      <a:avLst/>
+                    </a:prstGeom>
+                    <a:noFill/>
+                    <a:ln>
+                      <a:noFill/>
+                    </a:ln>
+                  </pic:spPr>
+                </pic:pic>
+              </a:graphicData>
+            </a:graphic>
+          </wp:inline>
+        </w:drawing>
       </w:r>
     </w:p>
     <w:p>
@@ -2978,6 +2454,9 @@
       <w:bookmarkStart w:id="8" w:name="_Toc160050516"/>
       <w:r>
         <w:lastRenderedPageBreak/>
+        <w:t xml:space="preserve">2.2. </w:t>
+      </w:r>
+      <w:r>
         <w:t>Cross-site scripting</w:t>
       </w:r>
       <w:bookmarkEnd w:id="8"/>
@@ -2987,45 +2466,8 @@
         <w:pStyle w:val="Heading2"/>
       </w:pPr>
       <w:bookmarkStart w:id="9" w:name="_Toc160050517"/>
-      <w:proofErr w:type="spellStart"/>
-      <w:r>
-        <w:t>Napad</w:t>
-      </w:r>
-      <w:proofErr w:type="spellEnd"/>
-      <w:r>
-        <w:t xml:space="preserve">: </w:t>
-      </w:r>
-      <w:proofErr w:type="spellStart"/>
-      <w:r>
-        <w:t>Ubacivanje</w:t>
-      </w:r>
-      <w:proofErr w:type="spellEnd"/>
-      <w:r>
-        <w:t xml:space="preserve"> </w:t>
-      </w:r>
-      <w:proofErr w:type="spellStart"/>
-      <w:r>
-        <w:t>novog</w:t>
-      </w:r>
-      <w:proofErr w:type="spellEnd"/>
-      <w:r>
-        <w:t xml:space="preserve"> </w:t>
-      </w:r>
-      <w:proofErr w:type="spellStart"/>
-      <w:r>
-        <w:t>usera</w:t>
-      </w:r>
-      <w:proofErr w:type="spellEnd"/>
-      <w:r>
-        <w:t xml:space="preserve"> u </w:t>
-      </w:r>
-      <w:proofErr w:type="spellStart"/>
-      <w:r>
-        <w:t>tabelu</w:t>
-      </w:r>
-      <w:proofErr w:type="spellEnd"/>
-      <w:r>
-        <w:t xml:space="preserve"> “persons”</w:t>
+      <w:r>
+        <w:t>Napad: Ubacivanje novog usera u tabelu “persons”</w:t>
       </w:r>
       <w:bookmarkEnd w:id="9"/>
     </w:p>
@@ -3038,182 +2480,292 @@
         <w:t>Metod</w:t>
       </w:r>
       <w:r>
-        <w:t xml:space="preserve"> </w:t>
-      </w:r>
-      <w:proofErr w:type="spellStart"/>
-      <w:r>
-        <w:t>napada</w:t>
-      </w:r>
-      <w:proofErr w:type="spellEnd"/>
+        <w:t xml:space="preserve"> napada</w:t>
+      </w:r>
       <w:r>
         <w:t>:</w:t>
       </w:r>
       <w:bookmarkEnd w:id="10"/>
-    </w:p>
-    <w:p>
-      <w:r>
-        <w:t xml:space="preserve">Na </w:t>
-      </w:r>
-      <w:proofErr w:type="spellStart"/>
-      <w:r>
-        <w:t>stranici</w:t>
-      </w:r>
-      <w:proofErr w:type="spellEnd"/>
-      <w:r>
-        <w:t xml:space="preserve"> Persons </w:t>
-      </w:r>
-      <w:proofErr w:type="spellStart"/>
-      <w:r>
-        <w:t>aplikacije</w:t>
-      </w:r>
-      <w:proofErr w:type="spellEnd"/>
-      <w:r>
-        <w:t xml:space="preserve">, </w:t>
-      </w:r>
-      <w:proofErr w:type="spellStart"/>
-      <w:r>
-        <w:t>uneti</w:t>
-      </w:r>
-      <w:proofErr w:type="spellEnd"/>
-      <w:r>
-        <w:t xml:space="preserve"> </w:t>
-      </w:r>
-      <w:proofErr w:type="spellStart"/>
-      <w:r>
-        <w:t>sledeći</w:t>
-      </w:r>
-      <w:proofErr w:type="spellEnd"/>
-      <w:r>
-        <w:t xml:space="preserve"> </w:t>
-      </w:r>
-      <w:proofErr w:type="spellStart"/>
-      <w:r>
-        <w:t>kod</w:t>
-      </w:r>
-      <w:proofErr w:type="spellEnd"/>
-      <w:r>
-        <w:t xml:space="preserve"> u input polje “First Name”:</w:t>
-      </w:r>
-    </w:p>
-    <w:p>
-      <w:r>
-        <w:tab/>
-        <w:t xml:space="preserve">// </w:t>
-      </w:r>
-      <w:proofErr w:type="spellStart"/>
-      <w:r>
-        <w:t>opasan</w:t>
-      </w:r>
-      <w:proofErr w:type="spellEnd"/>
-      <w:r>
-        <w:t xml:space="preserve"> </w:t>
-      </w:r>
-      <w:proofErr w:type="spellStart"/>
-      <w:r>
-        <w:t>kod</w:t>
-      </w:r>
-      <w:proofErr w:type="spellEnd"/>
     </w:p>
     <w:p>
       <w:pPr>
         <w:pStyle w:val="Heading2"/>
       </w:pPr>
-    </w:p>
+      <w:r>
+        <w:drawing>
+          <wp:inline distT="0" distB="0" distL="0" distR="0" wp14:anchorId="64B4FD20" wp14:editId="4D41835A">
+            <wp:extent cx="5731510" cy="3367405"/>
+            <wp:effectExtent l="0" t="0" r="2540" b="4445"/>
+            <wp:docPr id="857045408" name="Picture 10"/>
+            <wp:cNvGraphicFramePr>
+              <a:graphicFrameLocks xmlns:a="http://schemas.openxmlformats.org/drawingml/2006/main" noChangeAspect="1"/>
+            </wp:cNvGraphicFramePr>
+            <a:graphic xmlns:a="http://schemas.openxmlformats.org/drawingml/2006/main">
+              <a:graphicData uri="http://schemas.openxmlformats.org/drawingml/2006/picture">
+                <pic:pic xmlns:pic="http://schemas.openxmlformats.org/drawingml/2006/picture">
+                  <pic:nvPicPr>
+                    <pic:cNvPr id="0" name="Picture 34"/>
+                    <pic:cNvPicPr>
+                      <a:picLocks noChangeAspect="1" noChangeArrowheads="1"/>
+                    </pic:cNvPicPr>
+                  </pic:nvPicPr>
+                  <pic:blipFill>
+                    <a:blip r:embed="rId12" cstate="print">
+                      <a:extLst>
+                        <a:ext uri="{28A0092B-C50C-407E-A947-70E740481C1C}">
+                          <a14:useLocalDpi xmlns:a14="http://schemas.microsoft.com/office/drawing/2010/main" val="0"/>
+                        </a:ext>
+                      </a:extLst>
+                    </a:blip>
+                    <a:srcRect/>
+                    <a:stretch>
+                      <a:fillRect/>
+                    </a:stretch>
+                  </pic:blipFill>
+                  <pic:spPr bwMode="auto">
+                    <a:xfrm>
+                      <a:off x="0" y="0"/>
+                      <a:ext cx="5731510" cy="3367405"/>
+                    </a:xfrm>
+                    <a:prstGeom prst="rect">
+                      <a:avLst/>
+                    </a:prstGeom>
+                    <a:noFill/>
+                    <a:ln>
+                      <a:noFill/>
+                    </a:ln>
+                  </pic:spPr>
+                </pic:pic>
+              </a:graphicData>
+            </a:graphic>
+          </wp:inline>
+        </w:drawing>
+      </w:r>
+    </w:p>
+    <w:p>
+      <w:r>
+        <w:t xml:space="preserve">Po sledecoj slici vidimo da je napad I uspeo: </w:t>
+      </w:r>
+      <w:r>
+        <w:drawing>
+          <wp:inline distT="0" distB="0" distL="0" distR="0" wp14:anchorId="242120F1" wp14:editId="42443211">
+            <wp:extent cx="5731510" cy="3367405"/>
+            <wp:effectExtent l="0" t="0" r="2540" b="4445"/>
+            <wp:docPr id="1036563644" name="Picture 12"/>
+            <wp:cNvGraphicFramePr>
+              <a:graphicFrameLocks xmlns:a="http://schemas.openxmlformats.org/drawingml/2006/main" noChangeAspect="1"/>
+            </wp:cNvGraphicFramePr>
+            <a:graphic xmlns:a="http://schemas.openxmlformats.org/drawingml/2006/main">
+              <a:graphicData uri="http://schemas.openxmlformats.org/drawingml/2006/picture">
+                <pic:pic xmlns:pic="http://schemas.openxmlformats.org/drawingml/2006/picture">
+                  <pic:nvPicPr>
+                    <pic:cNvPr id="0" name="Picture 41"/>
+                    <pic:cNvPicPr>
+                      <a:picLocks noChangeAspect="1" noChangeArrowheads="1"/>
+                    </pic:cNvPicPr>
+                  </pic:nvPicPr>
+                  <pic:blipFill>
+                    <a:blip r:embed="rId13" cstate="print">
+                      <a:extLst>
+                        <a:ext uri="{28A0092B-C50C-407E-A947-70E740481C1C}">
+                          <a14:useLocalDpi xmlns:a14="http://schemas.microsoft.com/office/drawing/2010/main" val="0"/>
+                        </a:ext>
+                      </a:extLst>
+                    </a:blip>
+                    <a:srcRect/>
+                    <a:stretch>
+                      <a:fillRect/>
+                    </a:stretch>
+                  </pic:blipFill>
+                  <pic:spPr bwMode="auto">
+                    <a:xfrm>
+                      <a:off x="0" y="0"/>
+                      <a:ext cx="5731510" cy="3367405"/>
+                    </a:xfrm>
+                    <a:prstGeom prst="rect">
+                      <a:avLst/>
+                    </a:prstGeom>
+                    <a:noFill/>
+                    <a:ln>
+                      <a:noFill/>
+                    </a:ln>
+                  </pic:spPr>
+                </pic:pic>
+              </a:graphicData>
+            </a:graphic>
+          </wp:inline>
+        </w:drawing>
+      </w:r>
+    </w:p>
+    <w:p>
+      <w:r>
+        <w:lastRenderedPageBreak/>
+        <w:t xml:space="preserve">I kada pokusamo da pretrazimo korisnika sa ovim firstNameom izlazi nam: </w:t>
+      </w:r>
+      <w:r>
+        <w:drawing>
+          <wp:inline distT="0" distB="0" distL="0" distR="0" wp14:anchorId="16FEBC7C" wp14:editId="6A47097F">
+            <wp:extent cx="5731510" cy="3367405"/>
+            <wp:effectExtent l="0" t="0" r="2540" b="4445"/>
+            <wp:docPr id="1297108862" name="Picture 14"/>
+            <wp:cNvGraphicFramePr>
+              <a:graphicFrameLocks xmlns:a="http://schemas.openxmlformats.org/drawingml/2006/main" noChangeAspect="1"/>
+            </wp:cNvGraphicFramePr>
+            <a:graphic xmlns:a="http://schemas.openxmlformats.org/drawingml/2006/main">
+              <a:graphicData uri="http://schemas.openxmlformats.org/drawingml/2006/picture">
+                <pic:pic xmlns:pic="http://schemas.openxmlformats.org/drawingml/2006/picture">
+                  <pic:nvPicPr>
+                    <pic:cNvPr id="0" name="Picture 48"/>
+                    <pic:cNvPicPr>
+                      <a:picLocks noChangeAspect="1" noChangeArrowheads="1"/>
+                    </pic:cNvPicPr>
+                  </pic:nvPicPr>
+                  <pic:blipFill>
+                    <a:blip r:embed="rId14" cstate="print">
+                      <a:extLst>
+                        <a:ext uri="{28A0092B-C50C-407E-A947-70E740481C1C}">
+                          <a14:useLocalDpi xmlns:a14="http://schemas.microsoft.com/office/drawing/2010/main" val="0"/>
+                        </a:ext>
+                      </a:extLst>
+                    </a:blip>
+                    <a:srcRect/>
+                    <a:stretch>
+                      <a:fillRect/>
+                    </a:stretch>
+                  </pic:blipFill>
+                  <pic:spPr bwMode="auto">
+                    <a:xfrm>
+                      <a:off x="0" y="0"/>
+                      <a:ext cx="5731510" cy="3367405"/>
+                    </a:xfrm>
+                    <a:prstGeom prst="rect">
+                      <a:avLst/>
+                    </a:prstGeom>
+                    <a:noFill/>
+                    <a:ln>
+                      <a:noFill/>
+                    </a:ln>
+                  </pic:spPr>
+                </pic:pic>
+              </a:graphicData>
+            </a:graphic>
+          </wp:inline>
+        </w:drawing>
+      </w:r>
+    </w:p>
+    <w:p/>
     <w:p>
       <w:pPr>
         <w:pStyle w:val="Heading2"/>
       </w:pPr>
       <w:bookmarkStart w:id="11" w:name="_Toc160050519"/>
-      <w:proofErr w:type="spellStart"/>
-      <w:r>
-        <w:t>Predlog</w:t>
-      </w:r>
-      <w:proofErr w:type="spellEnd"/>
-      <w:r>
-        <w:t xml:space="preserve"> </w:t>
-      </w:r>
-      <w:proofErr w:type="spellStart"/>
-      <w:r>
-        <w:t>odbrane</w:t>
-      </w:r>
-      <w:proofErr w:type="spellEnd"/>
-      <w:r>
-        <w:t>:</w:t>
+      <w:r>
+        <w:t>Predlog odbrane:</w:t>
       </w:r>
       <w:bookmarkEnd w:id="11"/>
     </w:p>
     <w:p>
-      <w:proofErr w:type="spellStart"/>
-      <w:r>
-        <w:t>Implementirati</w:t>
-      </w:r>
-      <w:proofErr w:type="spellEnd"/>
-      <w:r>
-        <w:t xml:space="preserve"> </w:t>
-      </w:r>
-      <w:proofErr w:type="spellStart"/>
-      <w:r>
-        <w:t>čuvanje</w:t>
-      </w:r>
-      <w:proofErr w:type="spellEnd"/>
-      <w:r>
-        <w:t xml:space="preserve"> </w:t>
-      </w:r>
-      <w:proofErr w:type="spellStart"/>
-      <w:r>
-        <w:t>imena</w:t>
-      </w:r>
-      <w:proofErr w:type="spellEnd"/>
-      <w:r>
-        <w:t xml:space="preserve"> </w:t>
-      </w:r>
-      <w:proofErr w:type="spellStart"/>
-      <w:r>
-        <w:t>korisnika</w:t>
-      </w:r>
-      <w:proofErr w:type="spellEnd"/>
-      <w:r>
-        <w:t xml:space="preserve"> </w:t>
-      </w:r>
-      <w:proofErr w:type="spellStart"/>
-      <w:r>
-        <w:t>koristeći</w:t>
-      </w:r>
-      <w:proofErr w:type="spellEnd"/>
-      <w:r>
-        <w:t xml:space="preserve"> </w:t>
-      </w:r>
-      <w:proofErr w:type="spellStart"/>
-      <w:r>
-        <w:t>klasu</w:t>
-      </w:r>
-      <w:proofErr w:type="spellEnd"/>
-      <w:r>
-        <w:t xml:space="preserve"> </w:t>
-      </w:r>
-      <w:proofErr w:type="spellStart"/>
-      <w:r>
-        <w:t>SiguranKod</w:t>
-      </w:r>
-      <w:proofErr w:type="spellEnd"/>
-      <w:r>
-        <w:t xml:space="preserve">, </w:t>
-      </w:r>
-      <w:proofErr w:type="spellStart"/>
-      <w:r>
-        <w:t>umesto</w:t>
-      </w:r>
-      <w:proofErr w:type="spellEnd"/>
-      <w:r>
-        <w:t xml:space="preserve"> </w:t>
-      </w:r>
-      <w:proofErr w:type="spellStart"/>
-      <w:r>
-        <w:t>OpasniKod</w:t>
-      </w:r>
-      <w:proofErr w:type="spellEnd"/>
-      <w:r>
-        <w:t>.</w:t>
+      <w:r>
+        <w:t xml:space="preserve">Pored PreparedStatement potrebno je da izmenimo i sledeci kod: </w:t>
+      </w:r>
+    </w:p>
+    <w:p/>
+    <w:p>
+      <w:r>
+        <w:lastRenderedPageBreak/>
+        <w:drawing>
+          <wp:inline distT="0" distB="0" distL="0" distR="0" wp14:anchorId="794C3820" wp14:editId="6F42A1D3">
+            <wp:extent cx="5731510" cy="3367405"/>
+            <wp:effectExtent l="0" t="0" r="2540" b="4445"/>
+            <wp:docPr id="1956418390" name="Picture 16"/>
+            <wp:cNvGraphicFramePr>
+              <a:graphicFrameLocks xmlns:a="http://schemas.openxmlformats.org/drawingml/2006/main" noChangeAspect="1"/>
+            </wp:cNvGraphicFramePr>
+            <a:graphic xmlns:a="http://schemas.openxmlformats.org/drawingml/2006/main">
+              <a:graphicData uri="http://schemas.openxmlformats.org/drawingml/2006/picture">
+                <pic:pic xmlns:pic="http://schemas.openxmlformats.org/drawingml/2006/picture">
+                  <pic:nvPicPr>
+                    <pic:cNvPr id="0" name="Picture 55"/>
+                    <pic:cNvPicPr>
+                      <a:picLocks noChangeAspect="1" noChangeArrowheads="1"/>
+                    </pic:cNvPicPr>
+                  </pic:nvPicPr>
+                  <pic:blipFill>
+                    <a:blip r:embed="rId15" cstate="print">
+                      <a:extLst>
+                        <a:ext uri="{28A0092B-C50C-407E-A947-70E740481C1C}">
+                          <a14:useLocalDpi xmlns:a14="http://schemas.microsoft.com/office/drawing/2010/main" val="0"/>
+                        </a:ext>
+                      </a:extLst>
+                    </a:blip>
+                    <a:srcRect/>
+                    <a:stretch>
+                      <a:fillRect/>
+                    </a:stretch>
+                  </pic:blipFill>
+                  <pic:spPr bwMode="auto">
+                    <a:xfrm>
+                      <a:off x="0" y="0"/>
+                      <a:ext cx="5731510" cy="3367405"/>
+                    </a:xfrm>
+                    <a:prstGeom prst="rect">
+                      <a:avLst/>
+                    </a:prstGeom>
+                    <a:noFill/>
+                    <a:ln>
+                      <a:noFill/>
+                    </a:ln>
+                  </pic:spPr>
+                </pic:pic>
+              </a:graphicData>
+            </a:graphic>
+          </wp:inline>
+        </w:drawing>
+      </w:r>
+      <w:r>
+        <w:t xml:space="preserve"> a sada da bude: </w:t>
+      </w:r>
+      <w:r>
+        <w:drawing>
+          <wp:inline distT="0" distB="0" distL="0" distR="0" wp14:anchorId="566E3404" wp14:editId="6D570538">
+            <wp:extent cx="5731510" cy="3367405"/>
+            <wp:effectExtent l="0" t="0" r="2540" b="4445"/>
+            <wp:docPr id="1932841977" name="Picture 1"/>
+            <wp:cNvGraphicFramePr>
+              <a:graphicFrameLocks xmlns:a="http://schemas.openxmlformats.org/drawingml/2006/main" noChangeAspect="1"/>
+            </wp:cNvGraphicFramePr>
+            <a:graphic xmlns:a="http://schemas.openxmlformats.org/drawingml/2006/main">
+              <a:graphicData uri="http://schemas.openxmlformats.org/drawingml/2006/picture">
+                <pic:pic xmlns:pic="http://schemas.openxmlformats.org/drawingml/2006/picture">
+                  <pic:nvPicPr>
+                    <pic:cNvPr id="1932841977" name=""/>
+                    <pic:cNvPicPr/>
+                  </pic:nvPicPr>
+                  <pic:blipFill>
+                    <a:blip r:embed="rId16"/>
+                    <a:stretch>
+                      <a:fillRect/>
+                    </a:stretch>
+                  </pic:blipFill>
+                  <pic:spPr>
+                    <a:xfrm>
+                      <a:off x="0" y="0"/>
+                      <a:ext cx="5731510" cy="3367405"/>
+                    </a:xfrm>
+                    <a:prstGeom prst="rect">
+                      <a:avLst/>
+                    </a:prstGeom>
+                  </pic:spPr>
+                </pic:pic>
+              </a:graphicData>
+            </a:graphic>
+          </wp:inline>
+        </w:drawing>
+      </w:r>
+    </w:p>
+    <w:p>
+      <w:r>
+        <w:t>Ako sada pokusamo pretragu, sve ce biti uredu tj nece izlaziti alert.</w:t>
       </w:r>
     </w:p>
     <w:p/>
@@ -3226,14 +2778,282 @@
       <w:pPr>
         <w:pStyle w:val="Heading1"/>
       </w:pPr>
-      <w:bookmarkStart w:id="12" w:name="_Toc160050520"/>
-      <w:proofErr w:type="spellStart"/>
       <w:r>
         <w:lastRenderedPageBreak/>
-        <w:t>Zaključak</w:t>
-      </w:r>
-      <w:bookmarkEnd w:id="12"/>
-      <w:proofErr w:type="spellEnd"/>
+        <w:t>3</w:t>
+      </w:r>
+      <w:r>
+        <w:t xml:space="preserve">. </w:t>
+      </w:r>
+      <w:r>
+        <w:t>Cross-Site Request Forgery(CSRF)</w:t>
+      </w:r>
+    </w:p>
+    <w:p>
+      <w:r>
+        <w:t xml:space="preserve">Pre napada tabela sa userima izgleda ovako: </w:t>
+      </w:r>
+      <w:r>
+        <w:drawing>
+          <wp:inline distT="0" distB="0" distL="0" distR="0" wp14:anchorId="43A327DA" wp14:editId="308DF1B5">
+            <wp:extent cx="5731510" cy="3367405"/>
+            <wp:effectExtent l="0" t="0" r="2540" b="4445"/>
+            <wp:docPr id="686590740" name="Picture 18"/>
+            <wp:cNvGraphicFramePr>
+              <a:graphicFrameLocks xmlns:a="http://schemas.openxmlformats.org/drawingml/2006/main" noChangeAspect="1"/>
+            </wp:cNvGraphicFramePr>
+            <a:graphic xmlns:a="http://schemas.openxmlformats.org/drawingml/2006/main">
+              <a:graphicData uri="http://schemas.openxmlformats.org/drawingml/2006/picture">
+                <pic:pic xmlns:pic="http://schemas.openxmlformats.org/drawingml/2006/picture">
+                  <pic:nvPicPr>
+                    <pic:cNvPr id="0" name="Picture 62"/>
+                    <pic:cNvPicPr>
+                      <a:picLocks noChangeAspect="1" noChangeArrowheads="1"/>
+                    </pic:cNvPicPr>
+                  </pic:nvPicPr>
+                  <pic:blipFill>
+                    <a:blip r:embed="rId17" cstate="print">
+                      <a:extLst>
+                        <a:ext uri="{28A0092B-C50C-407E-A947-70E740481C1C}">
+                          <a14:useLocalDpi xmlns:a14="http://schemas.microsoft.com/office/drawing/2010/main" val="0"/>
+                        </a:ext>
+                      </a:extLst>
+                    </a:blip>
+                    <a:srcRect/>
+                    <a:stretch>
+                      <a:fillRect/>
+                    </a:stretch>
+                  </pic:blipFill>
+                  <pic:spPr bwMode="auto">
+                    <a:xfrm>
+                      <a:off x="0" y="0"/>
+                      <a:ext cx="5731510" cy="3367405"/>
+                    </a:xfrm>
+                    <a:prstGeom prst="rect">
+                      <a:avLst/>
+                    </a:prstGeom>
+                    <a:noFill/>
+                    <a:ln>
+                      <a:noFill/>
+                    </a:ln>
+                  </pic:spPr>
+                </pic:pic>
+              </a:graphicData>
+            </a:graphic>
+          </wp:inline>
+        </w:drawing>
+      </w:r>
+    </w:p>
+    <w:p>
+      <w:r>
+        <w:t>Nakon i</w:t>
+      </w:r>
+      <w:r>
+        <w:t>z</w:t>
+      </w:r>
+      <w:r>
+        <w:t xml:space="preserve">mene koda u csrf-exploit/index.html: </w:t>
+      </w:r>
+    </w:p>
+    <w:p>
+      <w:r>
+        <w:drawing>
+          <wp:inline distT="0" distB="0" distL="0" distR="0" wp14:anchorId="1EF1BCD7" wp14:editId="3B7CE822">
+            <wp:extent cx="5731510" cy="3367405"/>
+            <wp:effectExtent l="0" t="0" r="2540" b="4445"/>
+            <wp:docPr id="1141897510" name="Picture 1"/>
+            <wp:cNvGraphicFramePr>
+              <a:graphicFrameLocks xmlns:a="http://schemas.openxmlformats.org/drawingml/2006/main" noChangeAspect="1"/>
+            </wp:cNvGraphicFramePr>
+            <a:graphic xmlns:a="http://schemas.openxmlformats.org/drawingml/2006/main">
+              <a:graphicData uri="http://schemas.openxmlformats.org/drawingml/2006/picture">
+                <pic:pic xmlns:pic="http://schemas.openxmlformats.org/drawingml/2006/picture">
+                  <pic:nvPicPr>
+                    <pic:cNvPr id="1141897510" name=""/>
+                    <pic:cNvPicPr/>
+                  </pic:nvPicPr>
+                  <pic:blipFill>
+                    <a:blip r:embed="rId18"/>
+                    <a:stretch>
+                      <a:fillRect/>
+                    </a:stretch>
+                  </pic:blipFill>
+                  <pic:spPr>
+                    <a:xfrm>
+                      <a:off x="0" y="0"/>
+                      <a:ext cx="5731510" cy="3367405"/>
+                    </a:xfrm>
+                    <a:prstGeom prst="rect">
+                      <a:avLst/>
+                    </a:prstGeom>
+                  </pic:spPr>
+                </pic:pic>
+              </a:graphicData>
+            </a:graphic>
+          </wp:inline>
+        </w:drawing>
+      </w:r>
+    </w:p>
+    <w:p>
+      <w:r>
+        <w:lastRenderedPageBreak/>
+        <w:t xml:space="preserve">Ukoliko otvorimo ovaj html fajl i kliknemo na Click here!, napad se uspesno desio i promenio se prvi user, tj sada je postao Batman Dark Knight: </w:t>
+      </w:r>
+      <w:r>
+        <w:drawing>
+          <wp:inline distT="0" distB="0" distL="0" distR="0" wp14:anchorId="40DBB10B" wp14:editId="1832567F">
+            <wp:extent cx="5731510" cy="3367405"/>
+            <wp:effectExtent l="0" t="0" r="2540" b="4445"/>
+            <wp:docPr id="551439864" name="Picture 20"/>
+            <wp:cNvGraphicFramePr>
+              <a:graphicFrameLocks xmlns:a="http://schemas.openxmlformats.org/drawingml/2006/main" noChangeAspect="1"/>
+            </wp:cNvGraphicFramePr>
+            <a:graphic xmlns:a="http://schemas.openxmlformats.org/drawingml/2006/main">
+              <a:graphicData uri="http://schemas.openxmlformats.org/drawingml/2006/picture">
+                <pic:pic xmlns:pic="http://schemas.openxmlformats.org/drawingml/2006/picture">
+                  <pic:nvPicPr>
+                    <pic:cNvPr id="0" name="Picture 69"/>
+                    <pic:cNvPicPr>
+                      <a:picLocks noChangeAspect="1" noChangeArrowheads="1"/>
+                    </pic:cNvPicPr>
+                  </pic:nvPicPr>
+                  <pic:blipFill>
+                    <a:blip r:embed="rId19" cstate="print">
+                      <a:extLst>
+                        <a:ext uri="{28A0092B-C50C-407E-A947-70E740481C1C}">
+                          <a14:useLocalDpi xmlns:a14="http://schemas.microsoft.com/office/drawing/2010/main" val="0"/>
+                        </a:ext>
+                      </a:extLst>
+                    </a:blip>
+                    <a:srcRect/>
+                    <a:stretch>
+                      <a:fillRect/>
+                    </a:stretch>
+                  </pic:blipFill>
+                  <pic:spPr bwMode="auto">
+                    <a:xfrm>
+                      <a:off x="0" y="0"/>
+                      <a:ext cx="5731510" cy="3367405"/>
+                    </a:xfrm>
+                    <a:prstGeom prst="rect">
+                      <a:avLst/>
+                    </a:prstGeom>
+                    <a:noFill/>
+                    <a:ln>
+                      <a:noFill/>
+                    </a:ln>
+                  </pic:spPr>
+                </pic:pic>
+              </a:graphicData>
+            </a:graphic>
+          </wp:inline>
+        </w:drawing>
+      </w:r>
+    </w:p>
+    <w:p/>
+    <w:p>
+      <w:pPr>
+        <w:pStyle w:val="Heading2"/>
+      </w:pPr>
+      <w:r>
+        <w:t>Predlog odbrane:</w:t>
+      </w:r>
+    </w:p>
+    <w:p>
+      <w:r>
+        <w:t>Odbranu postizemo koriscenjem CSRF tokena, tako sto u PersonControler izmenimo</w:t>
+      </w:r>
+      <w:r>
+        <w:t>:</w:t>
+      </w:r>
+    </w:p>
+    <w:p>
+      <w:r>
+        <w:drawing>
+          <wp:inline distT="0" distB="0" distL="0" distR="0" wp14:anchorId="7B9DA56F" wp14:editId="1195F165">
+            <wp:extent cx="5731510" cy="3367405"/>
+            <wp:effectExtent l="0" t="0" r="2540" b="4445"/>
+            <wp:docPr id="28926351" name="Picture 1"/>
+            <wp:cNvGraphicFramePr>
+              <a:graphicFrameLocks xmlns:a="http://schemas.openxmlformats.org/drawingml/2006/main" noChangeAspect="1"/>
+            </wp:cNvGraphicFramePr>
+            <a:graphic xmlns:a="http://schemas.openxmlformats.org/drawingml/2006/main">
+              <a:graphicData uri="http://schemas.openxmlformats.org/drawingml/2006/picture">
+                <pic:pic xmlns:pic="http://schemas.openxmlformats.org/drawingml/2006/picture">
+                  <pic:nvPicPr>
+                    <pic:cNvPr id="28926351" name=""/>
+                    <pic:cNvPicPr/>
+                  </pic:nvPicPr>
+                  <pic:blipFill>
+                    <a:blip r:embed="rId20"/>
+                    <a:stretch>
+                      <a:fillRect/>
+                    </a:stretch>
+                  </pic:blipFill>
+                  <pic:spPr>
+                    <a:xfrm>
+                      <a:off x="0" y="0"/>
+                      <a:ext cx="5731510" cy="3367405"/>
+                    </a:xfrm>
+                    <a:prstGeom prst="rect">
+                      <a:avLst/>
+                    </a:prstGeom>
+                  </pic:spPr>
+                </pic:pic>
+              </a:graphicData>
+            </a:graphic>
+          </wp:inline>
+        </w:drawing>
+      </w:r>
+      <w:r>
+        <w:t xml:space="preserve"> </w:t>
+      </w:r>
+    </w:p>
+    <w:p/>
+    <w:p>
+      <w:r>
+        <w:lastRenderedPageBreak/>
+        <w:t>I sada ako ponovimo napad, videcemo da ne moze:</w:t>
+      </w:r>
+    </w:p>
+    <w:p>
+      <w:r>
+        <w:drawing>
+          <wp:inline distT="0" distB="0" distL="0" distR="0" wp14:anchorId="35E75A6F" wp14:editId="07851990">
+            <wp:extent cx="4639322" cy="1086002"/>
+            <wp:effectExtent l="0" t="0" r="0" b="0"/>
+            <wp:docPr id="768447528" name="Picture 1"/>
+            <wp:cNvGraphicFramePr>
+              <a:graphicFrameLocks xmlns:a="http://schemas.openxmlformats.org/drawingml/2006/main" noChangeAspect="1"/>
+            </wp:cNvGraphicFramePr>
+            <a:graphic xmlns:a="http://schemas.openxmlformats.org/drawingml/2006/main">
+              <a:graphicData uri="http://schemas.openxmlformats.org/drawingml/2006/picture">
+                <pic:pic xmlns:pic="http://schemas.openxmlformats.org/drawingml/2006/picture">
+                  <pic:nvPicPr>
+                    <pic:cNvPr id="768447528" name=""/>
+                    <pic:cNvPicPr/>
+                  </pic:nvPicPr>
+                  <pic:blipFill>
+                    <a:blip r:embed="rId21"/>
+                    <a:stretch>
+                      <a:fillRect/>
+                    </a:stretch>
+                  </pic:blipFill>
+                  <pic:spPr>
+                    <a:xfrm>
+                      <a:off x="0" y="0"/>
+                      <a:ext cx="4639322" cy="1086002"/>
+                    </a:xfrm>
+                    <a:prstGeom prst="rect">
+                      <a:avLst/>
+                    </a:prstGeom>
+                  </pic:spPr>
+                </pic:pic>
+              </a:graphicData>
+            </a:graphic>
+          </wp:inline>
+        </w:drawing>
+      </w:r>
     </w:p>
     <w:p>
       <w:pPr>
@@ -3241,94 +3061,6 @@
           <w:lang w:val="sr-Latn-RS"/>
         </w:rPr>
       </w:pPr>
-      <w:proofErr w:type="spellStart"/>
-      <w:r>
-        <w:t>Uopšteni</w:t>
-      </w:r>
-      <w:proofErr w:type="spellEnd"/>
-      <w:r>
-        <w:t xml:space="preserve"> </w:t>
-      </w:r>
-      <w:proofErr w:type="spellStart"/>
-      <w:r>
-        <w:t>zaključci</w:t>
-      </w:r>
-      <w:proofErr w:type="spellEnd"/>
-      <w:r>
-        <w:t xml:space="preserve"> </w:t>
-      </w:r>
-      <w:proofErr w:type="spellStart"/>
-      <w:r>
-        <w:t>testiranja</w:t>
-      </w:r>
-      <w:proofErr w:type="spellEnd"/>
-      <w:r>
-        <w:t xml:space="preserve"> </w:t>
-      </w:r>
-      <w:proofErr w:type="spellStart"/>
-      <w:r>
-        <w:t>i</w:t>
-      </w:r>
-      <w:proofErr w:type="spellEnd"/>
-      <w:r>
-        <w:t xml:space="preserve"> </w:t>
-      </w:r>
-      <w:proofErr w:type="spellStart"/>
-      <w:r>
-        <w:t>predlozi</w:t>
-      </w:r>
-      <w:proofErr w:type="spellEnd"/>
-      <w:r>
-        <w:t xml:space="preserve"> za </w:t>
-      </w:r>
-      <w:proofErr w:type="spellStart"/>
-      <w:r>
-        <w:t>sledeće</w:t>
-      </w:r>
-      <w:proofErr w:type="spellEnd"/>
-      <w:r>
-        <w:t xml:space="preserve"> </w:t>
-      </w:r>
-      <w:proofErr w:type="spellStart"/>
-      <w:r>
-        <w:t>korake</w:t>
-      </w:r>
-      <w:proofErr w:type="spellEnd"/>
-      <w:r>
-        <w:t xml:space="preserve"> </w:t>
-      </w:r>
-      <w:proofErr w:type="spellStart"/>
-      <w:r>
-        <w:t>kako</w:t>
-      </w:r>
-      <w:proofErr w:type="spellEnd"/>
-      <w:r>
-        <w:t xml:space="preserve"> bi </w:t>
-      </w:r>
-      <w:proofErr w:type="spellStart"/>
-      <w:r>
-        <w:t>najbolje</w:t>
-      </w:r>
-      <w:proofErr w:type="spellEnd"/>
-      <w:r>
-        <w:t xml:space="preserve"> </w:t>
-      </w:r>
-      <w:proofErr w:type="spellStart"/>
-      <w:r>
-        <w:t>obezbedili</w:t>
-      </w:r>
-      <w:proofErr w:type="spellEnd"/>
-      <w:r>
-        <w:t xml:space="preserve"> </w:t>
-      </w:r>
-      <w:proofErr w:type="spellStart"/>
-      <w:r>
-        <w:t>aplikaciju</w:t>
-      </w:r>
-      <w:proofErr w:type="spellEnd"/>
-      <w:r>
-        <w:t>.</w:t>
-      </w:r>
     </w:p>
     <w:sectPr>
       <w:pgSz w:w="11906" w:h="16838" w:code="9"/>
@@ -3343,7 +3075,7 @@
 </file>
 
 <file path=word/numbering.xml><?xml version="1.0" encoding="utf-8"?>
-<w:numbering xmlns:wpc="http://schemas.microsoft.com/office/word/2010/wordprocessingCanvas" xmlns:cx="http://schemas.microsoft.com/office/drawing/2014/chartex" xmlns:cx1="http://schemas.microsoft.com/office/drawing/2015/9/8/chartex" xmlns:cx2="http://schemas.microsoft.com/office/drawing/2015/10/21/chartex" xmlns:cx3="http://schemas.microsoft.com/office/drawing/2016/5/9/chartex" xmlns:cx4="http://schemas.microsoft.com/office/drawing/2016/5/10/chartex" xmlns:cx5="http://schemas.microsoft.com/office/drawing/2016/5/11/chartex" xmlns:cx6="http://schemas.microsoft.com/office/drawing/2016/5/12/chartex" xmlns:cx7="http://schemas.microsoft.com/office/drawing/2016/5/13/chartex" xmlns:cx8="http://schemas.microsoft.com/office/drawing/2016/5/14/chartex" xmlns:mc="http://schemas.openxmlformats.org/markup-compatibility/2006" xmlns:aink="http://schemas.microsoft.com/office/drawing/2016/ink" xmlns:am3d="http://schemas.microsoft.com/office/drawing/2017/model3d" xmlns:o="urn:schemas-microsoft-com:office:office" xmlns:oel="http://schemas.microsoft.com/office/2019/extlst" xmlns:r="http://schemas.openxmlformats.org/officeDocument/2006/relationships" xmlns:m="http://schemas.openxmlformats.org/officeDocument/2006/math" xmlns:v="urn:schemas-microsoft-com:vml" xmlns:wp14="http://schemas.microsoft.com/office/word/2010/wordprocessingDrawing" xmlns:wp="http://schemas.openxmlformats.org/drawingml/2006/wordprocessingDrawing" xmlns:w10="urn:schemas-microsoft-com:office:word" xmlns:w="http://schemas.openxmlformats.org/wordprocessingml/2006/main" xmlns:w14="http://schemas.microsoft.com/office/word/2010/wordml" xmlns:w15="http://schemas.microsoft.com/office/word/2012/wordml" xmlns:w16cex="http://schemas.microsoft.com/office/word/2018/wordml/cex" xmlns:w16cid="http://schemas.microsoft.com/office/word/2016/wordml/cid" xmlns:w16="http://schemas.microsoft.com/office/word/2018/wordml" xmlns:w16sdtdh="http://schemas.microsoft.com/office/word/2020/wordml/sdtdatahash" xmlns:w16se="http://schemas.microsoft.com/office/word/2015/wordml/symex" xmlns:wpg="http://schemas.microsoft.com/office/word/2010/wordprocessingGroup" xmlns:wpi="http://schemas.microsoft.com/office/word/2010/wordprocessingInk" xmlns:wne="http://schemas.microsoft.com/office/word/2006/wordml" xmlns:wps="http://schemas.microsoft.com/office/word/2010/wordprocessingShape" mc:Ignorable="w14 w15 w16se w16cid w16 w16cex w16sdtdh wp14">
+<w:numbering xmlns:wpc="http://schemas.microsoft.com/office/word/2010/wordprocessingCanvas" xmlns:cx="http://schemas.microsoft.com/office/drawing/2014/chartex" xmlns:cx1="http://schemas.microsoft.com/office/drawing/2015/9/8/chartex" xmlns:cx2="http://schemas.microsoft.com/office/drawing/2015/10/21/chartex" xmlns:cx3="http://schemas.microsoft.com/office/drawing/2016/5/9/chartex" xmlns:cx4="http://schemas.microsoft.com/office/drawing/2016/5/10/chartex" xmlns:cx5="http://schemas.microsoft.com/office/drawing/2016/5/11/chartex" xmlns:cx6="http://schemas.microsoft.com/office/drawing/2016/5/12/chartex" xmlns:cx7="http://schemas.microsoft.com/office/drawing/2016/5/13/chartex" xmlns:cx8="http://schemas.microsoft.com/office/drawing/2016/5/14/chartex" xmlns:mc="http://schemas.openxmlformats.org/markup-compatibility/2006" xmlns:aink="http://schemas.microsoft.com/office/drawing/2016/ink" xmlns:am3d="http://schemas.microsoft.com/office/drawing/2017/model3d" xmlns:o="urn:schemas-microsoft-com:office:office" xmlns:oel="http://schemas.microsoft.com/office/2019/extlst" xmlns:r="http://schemas.openxmlformats.org/officeDocument/2006/relationships" xmlns:m="http://schemas.openxmlformats.org/officeDocument/2006/math" xmlns:v="urn:schemas-microsoft-com:vml" xmlns:wp14="http://schemas.microsoft.com/office/word/2010/wordprocessingDrawing" xmlns:wp="http://schemas.openxmlformats.org/drawingml/2006/wordprocessingDrawing" xmlns:w10="urn:schemas-microsoft-com:office:word" xmlns:w="http://schemas.openxmlformats.org/wordprocessingml/2006/main" xmlns:w14="http://schemas.microsoft.com/office/word/2010/wordml" xmlns:w15="http://schemas.microsoft.com/office/word/2012/wordml" xmlns:w16cex="http://schemas.microsoft.com/office/word/2018/wordml/cex" xmlns:w16cid="http://schemas.microsoft.com/office/word/2016/wordml/cid" xmlns:w16="http://schemas.microsoft.com/office/word/2018/wordml" xmlns:w16du="http://schemas.microsoft.com/office/word/2023/wordml/word16du" xmlns:w16sdtdh="http://schemas.microsoft.com/office/word/2020/wordml/sdtdatahash" xmlns:w16sdtfl="http://schemas.microsoft.com/office/word/2024/wordml/sdtformatlock" xmlns:w16se="http://schemas.microsoft.com/office/word/2015/wordml/symex" xmlns:wpg="http://schemas.microsoft.com/office/word/2010/wordprocessingGroup" xmlns:wpi="http://schemas.microsoft.com/office/word/2010/wordprocessingInk" xmlns:wne="http://schemas.microsoft.com/office/word/2006/wordml" xmlns:wps="http://schemas.microsoft.com/office/word/2010/wordprocessingShape" mc:Ignorable="w14 w15 w16se w16cid w16 w16cex w16sdtdh w16sdtfl w16du wp14">
   <w:abstractNum w:abstractNumId="0" w15:restartNumberingAfterBreak="0">
     <w:nsid w:val="2E122F49"/>
     <w:multiLevelType w:val="hybridMultilevel"/>
@@ -3464,7 +3196,7 @@
 </file>
 
 <file path=word/styles.xml><?xml version="1.0" encoding="utf-8"?>
-<w:styles xmlns:mc="http://schemas.openxmlformats.org/markup-compatibility/2006" xmlns:r="http://schemas.openxmlformats.org/officeDocument/2006/relationships" xmlns:w="http://schemas.openxmlformats.org/wordprocessingml/2006/main" xmlns:w14="http://schemas.microsoft.com/office/word/2010/wordml" xmlns:w15="http://schemas.microsoft.com/office/word/2012/wordml" xmlns:w16cex="http://schemas.microsoft.com/office/word/2018/wordml/cex" xmlns:w16cid="http://schemas.microsoft.com/office/word/2016/wordml/cid" xmlns:w16="http://schemas.microsoft.com/office/word/2018/wordml" xmlns:w16sdtdh="http://schemas.microsoft.com/office/word/2020/wordml/sdtdatahash" xmlns:w16se="http://schemas.microsoft.com/office/word/2015/wordml/symex" mc:Ignorable="w14 w15 w16se w16cid w16 w16cex w16sdtdh">
+<w:styles xmlns:mc="http://schemas.openxmlformats.org/markup-compatibility/2006" xmlns:r="http://schemas.openxmlformats.org/officeDocument/2006/relationships" xmlns:w="http://schemas.openxmlformats.org/wordprocessingml/2006/main" xmlns:w14="http://schemas.microsoft.com/office/word/2010/wordml" xmlns:w15="http://schemas.microsoft.com/office/word/2012/wordml" xmlns:w16cex="http://schemas.microsoft.com/office/word/2018/wordml/cex" xmlns:w16cid="http://schemas.microsoft.com/office/word/2016/wordml/cid" xmlns:w16="http://schemas.microsoft.com/office/word/2018/wordml" xmlns:w16du="http://schemas.microsoft.com/office/word/2023/wordml/word16du" xmlns:w16sdtdh="http://schemas.microsoft.com/office/word/2020/wordml/sdtdatahash" xmlns:w16sdtfl="http://schemas.microsoft.com/office/word/2024/wordml/sdtformatlock" xmlns:w16se="http://schemas.microsoft.com/office/word/2015/wordml/symex" mc:Ignorable="w14 w15 w16se w16cid w16 w16cex w16sdtdh w16sdtfl w16du">
   <w:docDefaults>
     <w:rPrDefault>
       <w:rPr>
@@ -4064,7 +3796,6 @@
   <w:style w:type="character" w:default="1" w:styleId="DefaultParagraphFont">
     <w:name w:val="Default Paragraph Font"/>
     <w:uiPriority w:val="1"/>
-    <w:semiHidden/>
     <w:unhideWhenUsed/>
   </w:style>
   <w:style w:type="table" w:default="1" w:styleId="TableNormal">
@@ -4571,11 +4302,22 @@
       <w:u w:val="single"/>
     </w:rPr>
   </w:style>
+  <w:style w:type="paragraph" w:styleId="NormalWeb">
+    <w:name w:val="Normal (Web)"/>
+    <w:basedOn w:val="Normal"/>
+    <w:uiPriority w:val="99"/>
+    <w:semiHidden/>
+    <w:unhideWhenUsed/>
+    <w:rsid w:val="00A121ED"/>
+    <w:rPr>
+      <w:rFonts w:ascii="Times New Roman" w:hAnsi="Times New Roman" w:cs="Times New Roman"/>
+    </w:rPr>
+  </w:style>
 </w:styles>
 </file>
 
 <file path=word/glossary/document.xml><?xml version="1.0" encoding="utf-8"?>
-<w:glossaryDocument xmlns:wpc="http://schemas.microsoft.com/office/word/2010/wordprocessingCanvas" xmlns:cx="http://schemas.microsoft.com/office/drawing/2014/chartex" xmlns:cx1="http://schemas.microsoft.com/office/drawing/2015/9/8/chartex" xmlns:cx2="http://schemas.microsoft.com/office/drawing/2015/10/21/chartex" xmlns:cx3="http://schemas.microsoft.com/office/drawing/2016/5/9/chartex" xmlns:cx4="http://schemas.microsoft.com/office/drawing/2016/5/10/chartex" xmlns:cx5="http://schemas.microsoft.com/office/drawing/2016/5/11/chartex" xmlns:cx6="http://schemas.microsoft.com/office/drawing/2016/5/12/chartex" xmlns:cx7="http://schemas.microsoft.com/office/drawing/2016/5/13/chartex" xmlns:cx8="http://schemas.microsoft.com/office/drawing/2016/5/14/chartex" xmlns:mc="http://schemas.openxmlformats.org/markup-compatibility/2006" xmlns:aink="http://schemas.microsoft.com/office/drawing/2016/ink" xmlns:am3d="http://schemas.microsoft.com/office/drawing/2017/model3d" xmlns:o="urn:schemas-microsoft-com:office:office" xmlns:oel="http://schemas.microsoft.com/office/2019/extlst" xmlns:r="http://schemas.openxmlformats.org/officeDocument/2006/relationships" xmlns:m="http://schemas.openxmlformats.org/officeDocument/2006/math" xmlns:v="urn:schemas-microsoft-com:vml" xmlns:wp14="http://schemas.microsoft.com/office/word/2010/wordprocessingDrawing" xmlns:wp="http://schemas.openxmlformats.org/drawingml/2006/wordprocessingDrawing" xmlns:w10="urn:schemas-microsoft-com:office:word" xmlns:w="http://schemas.openxmlformats.org/wordprocessingml/2006/main" xmlns:w14="http://schemas.microsoft.com/office/word/2010/wordml" xmlns:w15="http://schemas.microsoft.com/office/word/2012/wordml" xmlns:w16cex="http://schemas.microsoft.com/office/word/2018/wordml/cex" xmlns:w16cid="http://schemas.microsoft.com/office/word/2016/wordml/cid" xmlns:w16="http://schemas.microsoft.com/office/word/2018/wordml" xmlns:w16sdtdh="http://schemas.microsoft.com/office/word/2020/wordml/sdtdatahash" xmlns:w16se="http://schemas.microsoft.com/office/word/2015/wordml/symex" xmlns:wpg="http://schemas.microsoft.com/office/word/2010/wordprocessingGroup" xmlns:wpi="http://schemas.microsoft.com/office/word/2010/wordprocessingInk" xmlns:wne="http://schemas.microsoft.com/office/word/2006/wordml" xmlns:wps="http://schemas.microsoft.com/office/word/2010/wordprocessingShape" mc:Ignorable="w14 w15 w16se w16cid w16 w16cex w16sdtdh wp14">
+<w:glossaryDocument xmlns:wpc="http://schemas.microsoft.com/office/word/2010/wordprocessingCanvas" xmlns:cx="http://schemas.microsoft.com/office/drawing/2014/chartex" xmlns:cx1="http://schemas.microsoft.com/office/drawing/2015/9/8/chartex" xmlns:cx2="http://schemas.microsoft.com/office/drawing/2015/10/21/chartex" xmlns:cx3="http://schemas.microsoft.com/office/drawing/2016/5/9/chartex" xmlns:cx4="http://schemas.microsoft.com/office/drawing/2016/5/10/chartex" xmlns:cx5="http://schemas.microsoft.com/office/drawing/2016/5/11/chartex" xmlns:cx6="http://schemas.microsoft.com/office/drawing/2016/5/12/chartex" xmlns:cx7="http://schemas.microsoft.com/office/drawing/2016/5/13/chartex" xmlns:cx8="http://schemas.microsoft.com/office/drawing/2016/5/14/chartex" xmlns:mc="http://schemas.openxmlformats.org/markup-compatibility/2006" xmlns:aink="http://schemas.microsoft.com/office/drawing/2016/ink" xmlns:am3d="http://schemas.microsoft.com/office/drawing/2017/model3d" xmlns:o="urn:schemas-microsoft-com:office:office" xmlns:oel="http://schemas.microsoft.com/office/2019/extlst" xmlns:r="http://schemas.openxmlformats.org/officeDocument/2006/relationships" xmlns:m="http://schemas.openxmlformats.org/officeDocument/2006/math" xmlns:v="urn:schemas-microsoft-com:vml" xmlns:wp14="http://schemas.microsoft.com/office/word/2010/wordprocessingDrawing" xmlns:wp="http://schemas.openxmlformats.org/drawingml/2006/wordprocessingDrawing" xmlns:w10="urn:schemas-microsoft-com:office:word" xmlns:w="http://schemas.openxmlformats.org/wordprocessingml/2006/main" xmlns:w14="http://schemas.microsoft.com/office/word/2010/wordml" xmlns:w15="http://schemas.microsoft.com/office/word/2012/wordml" xmlns:w16cex="http://schemas.microsoft.com/office/word/2018/wordml/cex" xmlns:w16cid="http://schemas.microsoft.com/office/word/2016/wordml/cid" xmlns:w16="http://schemas.microsoft.com/office/word/2018/wordml" xmlns:w16du="http://schemas.microsoft.com/office/word/2023/wordml/word16du" xmlns:w16sdtdh="http://schemas.microsoft.com/office/word/2020/wordml/sdtdatahash" xmlns:w16sdtfl="http://schemas.microsoft.com/office/word/2024/wordml/sdtformatlock" xmlns:w16se="http://schemas.microsoft.com/office/word/2015/wordml/symex" xmlns:wpg="http://schemas.microsoft.com/office/word/2010/wordprocessingGroup" xmlns:wpi="http://schemas.microsoft.com/office/word/2010/wordprocessingInk" xmlns:wne="http://schemas.microsoft.com/office/word/2006/wordml" xmlns:wps="http://schemas.microsoft.com/office/word/2010/wordprocessingShape" mc:Ignorable="w14 w15 w16se w16cid w16 w16cex w16sdtdh w16sdtfl w16du wp14">
   <w:docParts>
     <w:docPart>
       <w:docPartPr>
@@ -4599,7 +4341,7 @@
           </w:pPr>
           <w:r>
             <w:rPr>
-              <w:color w:val="0F4761" w:themeColor="accent1" w:themeShade="BF"/>
+              <w:color w:val="2F5496" w:themeColor="accent1" w:themeShade="BF"/>
             </w:rPr>
             <w:t>[Company name]</w:t>
           </w:r>
@@ -4629,7 +4371,7 @@
           <w:r>
             <w:rPr>
               <w:rFonts w:asciiTheme="majorHAnsi" w:eastAsiaTheme="majorEastAsia" w:hAnsiTheme="majorHAnsi" w:cstheme="majorBidi"/>
-              <w:color w:val="156082" w:themeColor="accent1"/>
+              <w:color w:val="4472C4" w:themeColor="accent1"/>
               <w:sz w:val="88"/>
               <w:szCs w:val="88"/>
             </w:rPr>
@@ -4660,40 +4402,9 @@
           </w:pPr>
           <w:r>
             <w:rPr>
-              <w:color w:val="0F4761" w:themeColor="accent1" w:themeShade="BF"/>
+              <w:color w:val="2F5496" w:themeColor="accent1" w:themeShade="BF"/>
             </w:rPr>
             <w:t>[Document subtitle]</w:t>
-          </w:r>
-        </w:p>
-      </w:docPartBody>
-    </w:docPart>
-    <w:docPart>
-      <w:docPartPr>
-        <w:name w:val="7D0E8ED9EB494087AD6155F1A8AC5730"/>
-        <w:category>
-          <w:name w:val="General"/>
-          <w:gallery w:val="placeholder"/>
-        </w:category>
-        <w:types>
-          <w:type w:val="bbPlcHdr"/>
-        </w:types>
-        <w:behaviors>
-          <w:behavior w:val="content"/>
-        </w:behaviors>
-        <w:guid w:val="{A2C696B0-1DA5-4ECA-83CB-15A4847A94DE}"/>
-      </w:docPartPr>
-      <w:docPartBody>
-        <w:p>
-          <w:pPr>
-            <w:pStyle w:val="7D0E8ED9EB494087AD6155F1A8AC5730"/>
-          </w:pPr>
-          <w:r>
-            <w:rPr>
-              <w:color w:val="156082" w:themeColor="accent1"/>
-              <w:sz w:val="28"/>
-              <w:szCs w:val="28"/>
-            </w:rPr>
-            <w:t>[Author name]</w:t>
           </w:r>
         </w:p>
       </w:docPartBody>
@@ -4720,7 +4431,7 @@
           </w:pPr>
           <w:r>
             <w:rPr>
-              <w:color w:val="156082" w:themeColor="accent1"/>
+              <w:color w:val="4472C4" w:themeColor="accent1"/>
               <w:sz w:val="28"/>
               <w:szCs w:val="28"/>
             </w:rPr>
@@ -4734,7 +4445,7 @@
 </file>
 
 <file path=word/glossary/fontTable.xml><?xml version="1.0" encoding="utf-8"?>
-<w:fonts xmlns:mc="http://schemas.openxmlformats.org/markup-compatibility/2006" xmlns:r="http://schemas.openxmlformats.org/officeDocument/2006/relationships" xmlns:w="http://schemas.openxmlformats.org/wordprocessingml/2006/main" xmlns:w14="http://schemas.microsoft.com/office/word/2010/wordml" xmlns:w15="http://schemas.microsoft.com/office/word/2012/wordml" xmlns:w16cex="http://schemas.microsoft.com/office/word/2018/wordml/cex" xmlns:w16cid="http://schemas.microsoft.com/office/word/2016/wordml/cid" xmlns:w16="http://schemas.microsoft.com/office/word/2018/wordml" xmlns:w16sdtdh="http://schemas.microsoft.com/office/word/2020/wordml/sdtdatahash" xmlns:w16se="http://schemas.microsoft.com/office/word/2015/wordml/symex" mc:Ignorable="w14 w15 w16se w16cid w16 w16cex w16sdtdh">
+<w:fonts xmlns:mc="http://schemas.openxmlformats.org/markup-compatibility/2006" xmlns:r="http://schemas.openxmlformats.org/officeDocument/2006/relationships" xmlns:w="http://schemas.openxmlformats.org/wordprocessingml/2006/main" xmlns:w14="http://schemas.microsoft.com/office/word/2010/wordml" xmlns:w15="http://schemas.microsoft.com/office/word/2012/wordml" xmlns:w16cex="http://schemas.microsoft.com/office/word/2018/wordml/cex" xmlns:w16cid="http://schemas.microsoft.com/office/word/2016/wordml/cid" xmlns:w16="http://schemas.microsoft.com/office/word/2018/wordml" xmlns:w16du="http://schemas.microsoft.com/office/word/2023/wordml/word16du" xmlns:w16sdtdh="http://schemas.microsoft.com/office/word/2020/wordml/sdtdatahash" xmlns:w16sdtfl="http://schemas.microsoft.com/office/word/2024/wordml/sdtformatlock" xmlns:w16se="http://schemas.microsoft.com/office/word/2015/wordml/symex" mc:Ignorable="w14 w15 w16se w16cid w16 w16cex w16sdtdh w16sdtfl w16du">
   <w:font w:name="Symbol">
     <w:panose1 w:val="05050102010706020507"/>
     <w:charset w:val="02"/>
@@ -4771,7 +4482,6 @@
   </w:font>
   <w:font w:name="Yu Mincho">
     <w:altName w:val="游明朝"/>
-    <w:panose1 w:val="02020400000000000000"/>
     <w:charset w:val="80"/>
     <w:family w:val="roman"/>
     <w:pitch w:val="variable"/>
@@ -4791,11 +4501,25 @@
     <w:pitch w:val="variable"/>
     <w:sig w:usb0="E00002FF" w:usb1="2AC7FDFF" w:usb2="00000016" w:usb3="00000000" w:csb0="0002009F" w:csb1="00000000"/>
   </w:font>
+  <w:font w:name="Calibri">
+    <w:panose1 w:val="020F0502020204030204"/>
+    <w:charset w:val="00"/>
+    <w:family w:val="swiss"/>
+    <w:pitch w:val="variable"/>
+    <w:sig w:usb0="E4002EFF" w:usb1="C200247B" w:usb2="00000009" w:usb3="00000000" w:csb0="000001FF" w:csb1="00000000"/>
+  </w:font>
+  <w:font w:name="Calibri Light">
+    <w:panose1 w:val="020F0302020204030204"/>
+    <w:charset w:val="00"/>
+    <w:family w:val="swiss"/>
+    <w:pitch w:val="variable"/>
+    <w:sig w:usb0="E4002EFF" w:usb1="C200247B" w:usb2="00000009" w:usb3="00000000" w:csb0="000001FF" w:csb1="00000000"/>
+  </w:font>
 </w:fonts>
 </file>
 
 <file path=word/glossary/settings.xml><?xml version="1.0" encoding="utf-8"?>
-<w:settings xmlns:mc="http://schemas.openxmlformats.org/markup-compatibility/2006" xmlns:o="urn:schemas-microsoft-com:office:office" xmlns:r="http://schemas.openxmlformats.org/officeDocument/2006/relationships" xmlns:m="http://schemas.openxmlformats.org/officeDocument/2006/math" xmlns:v="urn:schemas-microsoft-com:vml" xmlns:w10="urn:schemas-microsoft-com:office:word" xmlns:w="http://schemas.openxmlformats.org/wordprocessingml/2006/main" xmlns:w14="http://schemas.microsoft.com/office/word/2010/wordml" xmlns:w15="http://schemas.microsoft.com/office/word/2012/wordml" xmlns:w16cex="http://schemas.microsoft.com/office/word/2018/wordml/cex" xmlns:w16cid="http://schemas.microsoft.com/office/word/2016/wordml/cid" xmlns:w16="http://schemas.microsoft.com/office/word/2018/wordml" xmlns:w16sdtdh="http://schemas.microsoft.com/office/word/2020/wordml/sdtdatahash" xmlns:w16se="http://schemas.microsoft.com/office/word/2015/wordml/symex" xmlns:sl="http://schemas.openxmlformats.org/schemaLibrary/2006/main" mc:Ignorable="w14 w15 w16se w16cid w16 w16cex w16sdtdh">
+<w:settings xmlns:mc="http://schemas.openxmlformats.org/markup-compatibility/2006" xmlns:o="urn:schemas-microsoft-com:office:office" xmlns:r="http://schemas.openxmlformats.org/officeDocument/2006/relationships" xmlns:m="http://schemas.openxmlformats.org/officeDocument/2006/math" xmlns:v="urn:schemas-microsoft-com:vml" xmlns:w10="urn:schemas-microsoft-com:office:word" xmlns:w="http://schemas.openxmlformats.org/wordprocessingml/2006/main" xmlns:w14="http://schemas.microsoft.com/office/word/2010/wordml" xmlns:w15="http://schemas.microsoft.com/office/word/2012/wordml" xmlns:w16cex="http://schemas.microsoft.com/office/word/2018/wordml/cex" xmlns:w16cid="http://schemas.microsoft.com/office/word/2016/wordml/cid" xmlns:w16="http://schemas.microsoft.com/office/word/2018/wordml" xmlns:w16du="http://schemas.microsoft.com/office/word/2023/wordml/word16du" xmlns:w16sdtdh="http://schemas.microsoft.com/office/word/2020/wordml/sdtdatahash" xmlns:w16sdtfl="http://schemas.microsoft.com/office/word/2024/wordml/sdtformatlock" xmlns:w16se="http://schemas.microsoft.com/office/word/2015/wordml/symex" xmlns:sl="http://schemas.openxmlformats.org/schemaLibrary/2006/main" mc:Ignorable="w14 w15 w16se w16cid w16 w16cex w16sdtdh w16sdtfl w16du">
   <w:view w:val="normal"/>
   <w:defaultTabStop w:val="720"/>
   <w:characterSpacingControl w:val="doNotCompress"/>
@@ -4811,6 +4535,8 @@
   <w:rsids>
     <w:rsidRoot w:val="00E93914"/>
     <w:rsid w:val="0026493A"/>
+    <w:rsid w:val="006B1EA9"/>
+    <w:rsid w:val="00BD4A4E"/>
     <w:rsid w:val="00E93914"/>
   </w:rsids>
   <m:mathPr>
@@ -4835,7 +4561,7 @@
 </file>
 
 <file path=word/glossary/styles.xml><?xml version="1.0" encoding="utf-8"?>
-<w:styles xmlns:mc="http://schemas.openxmlformats.org/markup-compatibility/2006" xmlns:r="http://schemas.openxmlformats.org/officeDocument/2006/relationships" xmlns:w="http://schemas.openxmlformats.org/wordprocessingml/2006/main" xmlns:w14="http://schemas.microsoft.com/office/word/2010/wordml" xmlns:w15="http://schemas.microsoft.com/office/word/2012/wordml" xmlns:w16cex="http://schemas.microsoft.com/office/word/2018/wordml/cex" xmlns:w16cid="http://schemas.microsoft.com/office/word/2016/wordml/cid" xmlns:w16="http://schemas.microsoft.com/office/word/2018/wordml" xmlns:w16sdtdh="http://schemas.microsoft.com/office/word/2020/wordml/sdtdatahash" xmlns:w16se="http://schemas.microsoft.com/office/word/2015/wordml/symex" mc:Ignorable="w14 w15 w16se w16cid w16 w16cex w16sdtdh">
+<w:styles xmlns:mc="http://schemas.openxmlformats.org/markup-compatibility/2006" xmlns:r="http://schemas.openxmlformats.org/officeDocument/2006/relationships" xmlns:w="http://schemas.openxmlformats.org/wordprocessingml/2006/main" xmlns:w14="http://schemas.microsoft.com/office/word/2010/wordml" xmlns:w15="http://schemas.microsoft.com/office/word/2012/wordml" xmlns:w16cex="http://schemas.microsoft.com/office/word/2018/wordml/cex" xmlns:w16cid="http://schemas.microsoft.com/office/word/2016/wordml/cid" xmlns:w16="http://schemas.microsoft.com/office/word/2018/wordml" xmlns:w16du="http://schemas.microsoft.com/office/word/2023/wordml/word16du" xmlns:w16sdtdh="http://schemas.microsoft.com/office/word/2020/wordml/sdtdatahash" xmlns:w16sdtfl="http://schemas.microsoft.com/office/word/2024/wordml/sdtformatlock" xmlns:w16se="http://schemas.microsoft.com/office/word/2015/wordml/symex" mc:Ignorable="w14 w15 w16se w16cid w16 w16cex w16sdtdh w16sdtfl w16du">
   <w:docDefaults>
     <w:rPrDefault>
       <w:rPr>
@@ -5286,7 +5012,7 @@
 </file>
 
 <file path=word/glossary/webSettings.xml><?xml version="1.0" encoding="utf-8"?>
-<w:webSettings xmlns:mc="http://schemas.openxmlformats.org/markup-compatibility/2006" xmlns:r="http://schemas.openxmlformats.org/officeDocument/2006/relationships" xmlns:w="http://schemas.openxmlformats.org/wordprocessingml/2006/main" xmlns:w14="http://schemas.microsoft.com/office/word/2010/wordml" xmlns:w15="http://schemas.microsoft.com/office/word/2012/wordml" xmlns:w16cex="http://schemas.microsoft.com/office/word/2018/wordml/cex" xmlns:w16cid="http://schemas.microsoft.com/office/word/2016/wordml/cid" xmlns:w16="http://schemas.microsoft.com/office/word/2018/wordml" xmlns:w16sdtdh="http://schemas.microsoft.com/office/word/2020/wordml/sdtdatahash" xmlns:w16se="http://schemas.microsoft.com/office/word/2015/wordml/symex" mc:Ignorable="w14 w15 w16se w16cid w16 w16cex w16sdtdh">
+<w:webSettings xmlns:mc="http://schemas.openxmlformats.org/markup-compatibility/2006" xmlns:r="http://schemas.openxmlformats.org/officeDocument/2006/relationships" xmlns:w="http://schemas.openxmlformats.org/wordprocessingml/2006/main" xmlns:w14="http://schemas.microsoft.com/office/word/2010/wordml" xmlns:w15="http://schemas.microsoft.com/office/word/2012/wordml" xmlns:w16cex="http://schemas.microsoft.com/office/word/2018/wordml/cex" xmlns:w16cid="http://schemas.microsoft.com/office/word/2016/wordml/cid" xmlns:w16="http://schemas.microsoft.com/office/word/2018/wordml" xmlns:w16du="http://schemas.microsoft.com/office/word/2023/wordml/word16du" xmlns:w16sdtdh="http://schemas.microsoft.com/office/word/2020/wordml/sdtdatahash" xmlns:w16sdtfl="http://schemas.microsoft.com/office/word/2024/wordml/sdtformatlock" xmlns:w16se="http://schemas.microsoft.com/office/word/2015/wordml/symex" mc:Ignorable="w14 w15 w16se w16cid w16 w16cex w16sdtdh w16sdtfl w16du">
   <w:optimizeForBrowser/>
   <w:allowPNG/>
 </w:webSettings>
@@ -5589,7 +5315,7 @@
 
 <file path=customXml/item1.xml><?xml version="1.0" encoding="utf-8"?>
 <CoverPageProperties xmlns="http://schemas.microsoft.com/office/2006/coverPageProps">
-  <PublishDate>2024-02-28T00:00:00</PublishDate>
+  <PublishDate>2025-09-14T00:00:00</PublishDate>
   <Abstract/>
   <CompanyAddress/>
   <CompanyPhone/>

</xml_diff>